<commit_message>
Fix: eliminacion de KTR y actulizacion de trabajo
</commit_message>
<xml_diff>
--- a/Luis Carlos Rosero Taimbud.docx
+++ b/Luis Carlos Rosero Taimbud.docx
@@ -1,6 +1,6 @@
 
 <file path=word/document.xml><?xml version="1.0" encoding="utf-8"?>
-<w:document xmlns:wpc="http://schemas.microsoft.com/office/word/2010/wordprocessingCanvas" xmlns:cx="http://schemas.microsoft.com/office/drawing/2014/chartex" xmlns:cx1="http://schemas.microsoft.com/office/drawing/2015/9/8/chartex" xmlns:cx2="http://schemas.microsoft.com/office/drawing/2015/10/21/chartex" xmlns:cx3="http://schemas.microsoft.com/office/drawing/2016/5/9/chartex" xmlns:cx4="http://schemas.microsoft.com/office/drawing/2016/5/10/chartex" xmlns:cx5="http://schemas.microsoft.com/office/drawing/2016/5/11/chartex" xmlns:cx6="http://schemas.microsoft.com/office/drawing/2016/5/12/chartex" xmlns:cx7="http://schemas.microsoft.com/office/drawing/2016/5/13/chartex" xmlns:cx8="http://schemas.microsoft.com/office/drawing/2016/5/14/chartex" xmlns:mc="http://schemas.openxmlformats.org/markup-compatibility/2006" xmlns:aink="http://schemas.microsoft.com/office/drawing/2016/ink" xmlns:am3d="http://schemas.microsoft.com/office/drawing/2017/model3d" xmlns:o="urn:schemas-microsoft-com:office:office" xmlns:r="http://schemas.openxmlformats.org/officeDocument/2006/relationships" xmlns:m="http://schemas.openxmlformats.org/officeDocument/2006/math" xmlns:v="urn:schemas-microsoft-com:vml" xmlns:wp14="http://schemas.microsoft.com/office/word/2010/wordprocessingDrawing" xmlns:wp="http://schemas.openxmlformats.org/drawingml/2006/wordprocessingDrawing" xmlns:w10="urn:schemas-microsoft-com:office:word" xmlns:w="http://schemas.openxmlformats.org/wordprocessingml/2006/main" xmlns:w14="http://schemas.microsoft.com/office/word/2010/wordml" xmlns:w15="http://schemas.microsoft.com/office/word/2012/wordml" xmlns:w16cid="http://schemas.microsoft.com/office/word/2016/wordml/cid" xmlns:w16se="http://schemas.microsoft.com/office/word/2015/wordml/symex" xmlns:wpg="http://schemas.microsoft.com/office/word/2010/wordprocessingGroup" xmlns:wpi="http://schemas.microsoft.com/office/word/2010/wordprocessingInk" xmlns:wne="http://schemas.microsoft.com/office/word/2006/wordml" xmlns:wps="http://schemas.microsoft.com/office/word/2010/wordprocessingShape" mc:Ignorable="w14 w15 w16se w16cid wp14">
+<w:document xmlns:wpc="http://schemas.microsoft.com/office/word/2010/wordprocessingCanvas" xmlns:cx="http://schemas.microsoft.com/office/drawing/2014/chartex" xmlns:cx1="http://schemas.microsoft.com/office/drawing/2015/9/8/chartex" xmlns:cx2="http://schemas.microsoft.com/office/drawing/2015/10/21/chartex" xmlns:cx3="http://schemas.microsoft.com/office/drawing/2016/5/9/chartex" xmlns:cx4="http://schemas.microsoft.com/office/drawing/2016/5/10/chartex" xmlns:cx5="http://schemas.microsoft.com/office/drawing/2016/5/11/chartex" xmlns:cx6="http://schemas.microsoft.com/office/drawing/2016/5/12/chartex" xmlns:cx7="http://schemas.microsoft.com/office/drawing/2016/5/13/chartex" xmlns:cx8="http://schemas.microsoft.com/office/drawing/2016/5/14/chartex" xmlns:mc="http://schemas.openxmlformats.org/markup-compatibility/2006" xmlns:aink="http://schemas.microsoft.com/office/drawing/2016/ink" xmlns:am3d="http://schemas.microsoft.com/office/drawing/2017/model3d" xmlns:o="urn:schemas-microsoft-com:office:office" xmlns:oel="http://schemas.microsoft.com/office/2019/extlst" xmlns:r="http://schemas.openxmlformats.org/officeDocument/2006/relationships" xmlns:m="http://schemas.openxmlformats.org/officeDocument/2006/math" xmlns:v="urn:schemas-microsoft-com:vml" xmlns:wp14="http://schemas.microsoft.com/office/word/2010/wordprocessingDrawing" xmlns:wp="http://schemas.openxmlformats.org/drawingml/2006/wordprocessingDrawing" xmlns:w10="urn:schemas-microsoft-com:office:word" xmlns:w="http://schemas.openxmlformats.org/wordprocessingml/2006/main" xmlns:w14="http://schemas.microsoft.com/office/word/2010/wordml" xmlns:w15="http://schemas.microsoft.com/office/word/2012/wordml" xmlns:w16cex="http://schemas.microsoft.com/office/word/2018/wordml/cex" xmlns:w16cid="http://schemas.microsoft.com/office/word/2016/wordml/cid" xmlns:w16="http://schemas.microsoft.com/office/word/2018/wordml" xmlns:w16du="http://schemas.microsoft.com/office/word/2023/wordml/word16du" xmlns:w16sdtdh="http://schemas.microsoft.com/office/word/2020/wordml/sdtdatahash" xmlns:w16se="http://schemas.microsoft.com/office/word/2015/wordml/symex" xmlns:wpg="http://schemas.microsoft.com/office/word/2010/wordprocessingGroup" xmlns:wpi="http://schemas.microsoft.com/office/word/2010/wordprocessingInk" xmlns:wne="http://schemas.microsoft.com/office/word/2006/wordml" xmlns:wps="http://schemas.microsoft.com/office/word/2010/wordprocessingShape" mc:Ignorable="w14 w15 w16se w16cid w16 w16cex w16sdtdh w16du wp14">
   <w:body>
     <w:p>
       <w:pPr>
@@ -16,8 +16,6 @@
         </w:rPr>
         <w:t>Luis Carlos Rosero Taimbud</w:t>
       </w:r>
-      <w:bookmarkStart w:id="0" w:name="_GoBack"/>
-      <w:bookmarkEnd w:id="0"/>
     </w:p>
     <w:p>
       <w:pPr>
@@ -65,7 +63,7 @@
           <w:lang w:val="es-MX"/>
         </w:rPr>
         <w:drawing>
-          <wp:inline distT="0" distB="0" distL="0" distR="0" wp14:anchorId="5377B689" wp14:editId="1F4B523E">
+          <wp:inline distT="0" distB="0" distL="0" distR="0" wp14:anchorId="730AF5BB" wp14:editId="0681FD8D">
             <wp:extent cx="3200847" cy="4134427"/>
             <wp:effectExtent l="0" t="0" r="0" b="0"/>
             <wp:docPr id="1" name="Imagen 1"/>
@@ -80,7 +78,7 @@
                     <pic:cNvPicPr/>
                   </pic:nvPicPr>
                   <pic:blipFill>
-                    <a:blip r:embed="rId5"/>
+                    <a:blip r:embed="rId7"/>
                     <a:stretch>
                       <a:fillRect/>
                     </a:stretch>
@@ -136,7 +134,7 @@
           <w:lang w:val="es-MX"/>
         </w:rPr>
         <w:drawing>
-          <wp:anchor distT="0" distB="0" distL="114300" distR="114300" simplePos="0" relativeHeight="251658240" behindDoc="0" locked="0" layoutInCell="1" allowOverlap="1" wp14:anchorId="276E1BBD">
+          <wp:anchor distT="0" distB="0" distL="114300" distR="114300" simplePos="0" relativeHeight="251658240" behindDoc="0" locked="0" layoutInCell="1" allowOverlap="1" wp14:anchorId="43E8AC04" wp14:editId="501BEC38">
             <wp:simplePos x="0" y="0"/>
             <wp:positionH relativeFrom="column">
               <wp:posOffset>113030</wp:posOffset>
@@ -159,7 +157,7 @@
                     <pic:cNvPicPr/>
                   </pic:nvPicPr>
                   <pic:blipFill>
-                    <a:blip r:embed="rId6">
+                    <a:blip r:embed="rId8">
                       <a:extLst>
                         <a:ext uri="{28A0092B-C50C-407E-A947-70E740481C1C}">
                           <a14:useLocalDpi xmlns:a14="http://schemas.microsoft.com/office/drawing/2010/main" val="0"/>
@@ -251,7 +249,7 @@
         </w:rPr>
         <w:lastRenderedPageBreak/>
         <w:drawing>
-          <wp:anchor distT="0" distB="0" distL="114300" distR="114300" simplePos="0" relativeHeight="251659264" behindDoc="0" locked="0" layoutInCell="1" allowOverlap="1" wp14:anchorId="101E5CC2">
+          <wp:anchor distT="0" distB="0" distL="114300" distR="114300" simplePos="0" relativeHeight="251659264" behindDoc="0" locked="0" layoutInCell="1" allowOverlap="1" wp14:anchorId="5A420738" wp14:editId="321BD83F">
             <wp:simplePos x="0" y="0"/>
             <wp:positionH relativeFrom="column">
               <wp:posOffset>844784</wp:posOffset>
@@ -274,7 +272,7 @@
                     <pic:cNvPicPr/>
                   </pic:nvPicPr>
                   <pic:blipFill>
-                    <a:blip r:embed="rId7">
+                    <a:blip r:embed="rId9">
                       <a:extLst>
                         <a:ext uri="{28A0092B-C50C-407E-A947-70E740481C1C}">
                           <a14:useLocalDpi xmlns:a14="http://schemas.microsoft.com/office/drawing/2010/main" val="0"/>
@@ -482,7 +480,7 @@
         </w:rPr>
         <w:lastRenderedPageBreak/>
         <w:drawing>
-          <wp:anchor distT="0" distB="0" distL="114300" distR="114300" simplePos="0" relativeHeight="251661312" behindDoc="0" locked="0" layoutInCell="1" allowOverlap="1" wp14:anchorId="38127B10">
+          <wp:anchor distT="0" distB="0" distL="114300" distR="114300" simplePos="0" relativeHeight="251661312" behindDoc="0" locked="0" layoutInCell="1" allowOverlap="1" wp14:anchorId="7143A7C0" wp14:editId="4B8759CD">
             <wp:simplePos x="0" y="0"/>
             <wp:positionH relativeFrom="column">
               <wp:posOffset>55346</wp:posOffset>
@@ -505,7 +503,7 @@
                     <pic:cNvPicPr/>
                   </pic:nvPicPr>
                   <pic:blipFill>
-                    <a:blip r:embed="rId8">
+                    <a:blip r:embed="rId10">
                       <a:extLst>
                         <a:ext uri="{28A0092B-C50C-407E-A947-70E740481C1C}">
                           <a14:useLocalDpi xmlns:a14="http://schemas.microsoft.com/office/drawing/2010/main" val="0"/>
@@ -615,7 +613,7 @@
           <w:lang w:val="es-MX"/>
         </w:rPr>
         <w:drawing>
-          <wp:anchor distT="0" distB="0" distL="114300" distR="114300" simplePos="0" relativeHeight="251660288" behindDoc="0" locked="0" layoutInCell="1" allowOverlap="1" wp14:anchorId="1DA127CD">
+          <wp:anchor distT="0" distB="0" distL="114300" distR="114300" simplePos="0" relativeHeight="251660288" behindDoc="0" locked="0" layoutInCell="1" allowOverlap="1" wp14:anchorId="228CDA6D" wp14:editId="10A44FFB">
             <wp:simplePos x="0" y="0"/>
             <wp:positionH relativeFrom="column">
               <wp:posOffset>1296670</wp:posOffset>
@@ -638,7 +636,7 @@
                     <pic:cNvPicPr/>
                   </pic:nvPicPr>
                   <pic:blipFill>
-                    <a:blip r:embed="rId9">
+                    <a:blip r:embed="rId11">
                       <a:extLst>
                         <a:ext uri="{28A0092B-C50C-407E-A947-70E740481C1C}">
                           <a14:useLocalDpi xmlns:a14="http://schemas.microsoft.com/office/drawing/2010/main" val="0"/>
@@ -770,7 +768,7 @@
         </w:rPr>
         <w:lastRenderedPageBreak/>
         <w:drawing>
-          <wp:anchor distT="0" distB="0" distL="114300" distR="114300" simplePos="0" relativeHeight="251662336" behindDoc="0" locked="0" layoutInCell="1" allowOverlap="1" wp14:anchorId="51E3402A">
+          <wp:anchor distT="0" distB="0" distL="114300" distR="114300" simplePos="0" relativeHeight="251662336" behindDoc="0" locked="0" layoutInCell="1" allowOverlap="1" wp14:anchorId="0A9D157F" wp14:editId="474E5D49">
             <wp:simplePos x="0" y="0"/>
             <wp:positionH relativeFrom="column">
               <wp:posOffset>709729</wp:posOffset>
@@ -793,7 +791,7 @@
                     <pic:cNvPicPr/>
                   </pic:nvPicPr>
                   <pic:blipFill>
-                    <a:blip r:embed="rId10">
+                    <a:blip r:embed="rId12">
                       <a:extLst>
                         <a:ext uri="{28A0092B-C50C-407E-A947-70E740481C1C}">
                           <a14:useLocalDpi xmlns:a14="http://schemas.microsoft.com/office/drawing/2010/main" val="0"/>
@@ -938,7 +936,7 @@
           <w:lang w:val="es-MX"/>
         </w:rPr>
         <w:drawing>
-          <wp:anchor distT="0" distB="0" distL="114300" distR="114300" simplePos="0" relativeHeight="251663360" behindDoc="0" locked="0" layoutInCell="1" allowOverlap="1" wp14:anchorId="56608B62">
+          <wp:anchor distT="0" distB="0" distL="114300" distR="114300" simplePos="0" relativeHeight="251663360" behindDoc="0" locked="0" layoutInCell="1" allowOverlap="1" wp14:anchorId="245DA38C" wp14:editId="3757E629">
             <wp:simplePos x="0" y="0"/>
             <wp:positionH relativeFrom="column">
               <wp:posOffset>-2540</wp:posOffset>
@@ -961,7 +959,7 @@
                     <pic:cNvPicPr/>
                   </pic:nvPicPr>
                   <pic:blipFill>
-                    <a:blip r:embed="rId11">
+                    <a:blip r:embed="rId13">
                       <a:extLst>
                         <a:ext uri="{28A0092B-C50C-407E-A947-70E740481C1C}">
                           <a14:useLocalDpi xmlns:a14="http://schemas.microsoft.com/office/drawing/2010/main" val="0"/>
@@ -1008,6 +1006,13 @@
         </w:rPr>
         <w:t>Order</w:t>
       </w:r>
+      <w:r>
+        <w:rPr>
+          <w:b/>
+          <w:lang w:val="es-MX"/>
+        </w:rPr>
+        <w:t>s</w:t>
+      </w:r>
       <w:proofErr w:type="spellEnd"/>
       <w:r>
         <w:rPr>
@@ -1154,7 +1159,7 @@
         </w:rPr>
         <w:lastRenderedPageBreak/>
         <w:drawing>
-          <wp:anchor distT="0" distB="0" distL="114300" distR="114300" simplePos="0" relativeHeight="251664384" behindDoc="0" locked="0" layoutInCell="1" allowOverlap="1" wp14:anchorId="01F619BA">
+          <wp:anchor distT="0" distB="0" distL="114300" distR="114300" simplePos="0" relativeHeight="251664384" behindDoc="0" locked="0" layoutInCell="1" allowOverlap="1" wp14:anchorId="4225847E" wp14:editId="3458A832">
             <wp:simplePos x="0" y="0"/>
             <wp:positionH relativeFrom="column">
               <wp:posOffset>922120</wp:posOffset>
@@ -1177,7 +1182,7 @@
                     <pic:cNvPicPr/>
                   </pic:nvPicPr>
                   <pic:blipFill>
-                    <a:blip r:embed="rId12">
+                    <a:blip r:embed="rId14">
                       <a:extLst>
                         <a:ext uri="{28A0092B-C50C-407E-A947-70E740481C1C}">
                           <a14:useLocalDpi xmlns:a14="http://schemas.microsoft.com/office/drawing/2010/main" val="0"/>
@@ -1370,7 +1375,7 @@
           <w:lang w:val="es-MX"/>
         </w:rPr>
         <w:drawing>
-          <wp:anchor distT="0" distB="0" distL="114300" distR="114300" simplePos="0" relativeHeight="251665408" behindDoc="0" locked="0" layoutInCell="1" allowOverlap="1" wp14:anchorId="480A233D">
+          <wp:anchor distT="0" distB="0" distL="114300" distR="114300" simplePos="0" relativeHeight="251665408" behindDoc="0" locked="0" layoutInCell="1" allowOverlap="1" wp14:anchorId="48395883" wp14:editId="5B0564F7">
             <wp:simplePos x="0" y="0"/>
             <wp:positionH relativeFrom="column">
               <wp:posOffset>411982</wp:posOffset>
@@ -1393,7 +1398,7 @@
                     <pic:cNvPicPr/>
                   </pic:nvPicPr>
                   <pic:blipFill>
-                    <a:blip r:embed="rId13">
+                    <a:blip r:embed="rId15">
                       <a:extLst>
                         <a:ext uri="{28A0092B-C50C-407E-A947-70E740481C1C}">
                           <a14:useLocalDpi xmlns:a14="http://schemas.microsoft.com/office/drawing/2010/main" val="0"/>
@@ -1555,7 +1560,7 @@
           <w:lang w:val="es-MX"/>
         </w:rPr>
         <w:drawing>
-          <wp:anchor distT="0" distB="0" distL="114300" distR="114300" simplePos="0" relativeHeight="251666432" behindDoc="0" locked="0" layoutInCell="1" allowOverlap="1" wp14:anchorId="79C0D6E2">
+          <wp:anchor distT="0" distB="0" distL="114300" distR="114300" simplePos="0" relativeHeight="251666432" behindDoc="0" locked="0" layoutInCell="1" allowOverlap="1" wp14:anchorId="78FF4D97" wp14:editId="75508F57">
             <wp:simplePos x="0" y="0"/>
             <wp:positionH relativeFrom="column">
               <wp:posOffset>671864</wp:posOffset>
@@ -1578,7 +1583,7 @@
                     <pic:cNvPicPr/>
                   </pic:nvPicPr>
                   <pic:blipFill>
-                    <a:blip r:embed="rId14">
+                    <a:blip r:embed="rId16">
                       <a:extLst>
                         <a:ext uri="{28A0092B-C50C-407E-A947-70E740481C1C}">
                           <a14:useLocalDpi xmlns:a14="http://schemas.microsoft.com/office/drawing/2010/main" val="0"/>
@@ -1739,7 +1744,7 @@
           <w:lang w:val="es-MX"/>
         </w:rPr>
         <w:drawing>
-          <wp:anchor distT="0" distB="0" distL="114300" distR="114300" simplePos="0" relativeHeight="251667456" behindDoc="0" locked="0" layoutInCell="1" allowOverlap="1" wp14:anchorId="2453B556">
+          <wp:anchor distT="0" distB="0" distL="114300" distR="114300" simplePos="0" relativeHeight="251667456" behindDoc="0" locked="0" layoutInCell="1" allowOverlap="1" wp14:anchorId="2E97F59E" wp14:editId="16B66F5D">
             <wp:simplePos x="0" y="0"/>
             <wp:positionH relativeFrom="column">
               <wp:posOffset>815608</wp:posOffset>
@@ -1762,7 +1767,7 @@
                     <pic:cNvPicPr/>
                   </pic:nvPicPr>
                   <pic:blipFill>
-                    <a:blip r:embed="rId15">
+                    <a:blip r:embed="rId17">
                       <a:extLst>
                         <a:ext uri="{28A0092B-C50C-407E-A947-70E740481C1C}">
                           <a14:useLocalDpi xmlns:a14="http://schemas.microsoft.com/office/drawing/2010/main" val="0"/>
@@ -1926,7 +1931,7 @@
         </w:rPr>
         <w:lastRenderedPageBreak/>
         <w:drawing>
-          <wp:anchor distT="0" distB="0" distL="114300" distR="114300" simplePos="0" relativeHeight="251668480" behindDoc="0" locked="0" layoutInCell="1" allowOverlap="1" wp14:anchorId="6CE944EF">
+          <wp:anchor distT="0" distB="0" distL="114300" distR="114300" simplePos="0" relativeHeight="251668480" behindDoc="0" locked="0" layoutInCell="1" allowOverlap="1" wp14:anchorId="6FDB08C4" wp14:editId="40EC3A12">
             <wp:simplePos x="0" y="0"/>
             <wp:positionH relativeFrom="column">
               <wp:posOffset>122555</wp:posOffset>
@@ -1949,7 +1954,7 @@
                     <pic:cNvPicPr/>
                   </pic:nvPicPr>
                   <pic:blipFill>
-                    <a:blip r:embed="rId16">
+                    <a:blip r:embed="rId18">
                       <a:extLst>
                         <a:ext uri="{28A0092B-C50C-407E-A947-70E740481C1C}">
                           <a14:useLocalDpi xmlns:a14="http://schemas.microsoft.com/office/drawing/2010/main" val="0"/>
@@ -2053,7 +2058,7 @@
           <w:lang w:val="es-MX"/>
         </w:rPr>
         <w:drawing>
-          <wp:anchor distT="0" distB="0" distL="114300" distR="114300" simplePos="0" relativeHeight="251669504" behindDoc="0" locked="0" layoutInCell="1" allowOverlap="1" wp14:anchorId="255E2ACD">
+          <wp:anchor distT="0" distB="0" distL="114300" distR="114300" simplePos="0" relativeHeight="251669504" behindDoc="0" locked="0" layoutInCell="1" allowOverlap="1" wp14:anchorId="417C898C" wp14:editId="61B5A4DC">
             <wp:simplePos x="0" y="0"/>
             <wp:positionH relativeFrom="column">
               <wp:posOffset>729415</wp:posOffset>
@@ -2076,7 +2081,7 @@
                     <pic:cNvPicPr/>
                   </pic:nvPicPr>
                   <pic:blipFill>
-                    <a:blip r:embed="rId17">
+                    <a:blip r:embed="rId19">
                       <a:extLst>
                         <a:ext uri="{28A0092B-C50C-407E-A947-70E740481C1C}">
                           <a14:useLocalDpi xmlns:a14="http://schemas.microsoft.com/office/drawing/2010/main" val="0"/>
@@ -2257,7 +2262,7 @@
           <w:lang w:val="es-MX"/>
         </w:rPr>
         <w:drawing>
-          <wp:anchor distT="0" distB="0" distL="114300" distR="114300" simplePos="0" relativeHeight="251670528" behindDoc="0" locked="0" layoutInCell="1" allowOverlap="1" wp14:anchorId="778197D3">
+          <wp:anchor distT="0" distB="0" distL="114300" distR="114300" simplePos="0" relativeHeight="251670528" behindDoc="0" locked="0" layoutInCell="1" allowOverlap="1" wp14:anchorId="1082866F" wp14:editId="7A6C031F">
             <wp:simplePos x="0" y="0"/>
             <wp:positionH relativeFrom="column">
               <wp:posOffset>508234</wp:posOffset>
@@ -2280,7 +2285,7 @@
                     <pic:cNvPicPr/>
                   </pic:nvPicPr>
                   <pic:blipFill>
-                    <a:blip r:embed="rId18">
+                    <a:blip r:embed="rId20">
                       <a:extLst>
                         <a:ext uri="{28A0092B-C50C-407E-A947-70E740481C1C}">
                           <a14:useLocalDpi xmlns:a14="http://schemas.microsoft.com/office/drawing/2010/main" val="0"/>
@@ -2873,133 +2878,29 @@
       <w:r>
         <w:rPr>
           <w:b/>
+          <w:lang w:val="es-MX"/>
+        </w:rPr>
+        <w:t>Conexión a la base de datos</w:t>
+      </w:r>
+    </w:p>
+    <w:p>
+      <w:pPr>
+        <w:rPr>
+          <w:b/>
+          <w:lang w:val="es-MX"/>
+        </w:rPr>
+      </w:pPr>
+      <w:r>
+        <w:rPr>
+          <w:b/>
           <w:noProof/>
           <w:lang w:val="es-MX"/>
         </w:rPr>
         <w:drawing>
-          <wp:inline distT="0" distB="0" distL="0" distR="0" wp14:anchorId="3E2D8FE4" wp14:editId="5E8C50D5">
+          <wp:inline distT="0" distB="0" distL="0" distR="0" wp14:anchorId="1CC0C250" wp14:editId="29EB28E4">
             <wp:extent cx="5612130" cy="3104515"/>
             <wp:effectExtent l="0" t="0" r="7620" b="635"/>
             <wp:docPr id="17" name="Imagen 17"/>
-            <wp:cNvGraphicFramePr>
-              <a:graphicFrameLocks xmlns:a="http://schemas.openxmlformats.org/drawingml/2006/main" noChangeAspect="1"/>
-            </wp:cNvGraphicFramePr>
-            <a:graphic xmlns:a="http://schemas.openxmlformats.org/drawingml/2006/main">
-              <a:graphicData uri="http://schemas.openxmlformats.org/drawingml/2006/picture">
-                <pic:pic xmlns:pic="http://schemas.openxmlformats.org/drawingml/2006/picture">
-                  <pic:nvPicPr>
-                    <pic:cNvPr id="1" name=""/>
-                    <pic:cNvPicPr/>
-                  </pic:nvPicPr>
-                  <pic:blipFill>
-                    <a:blip r:embed="rId19"/>
-                    <a:stretch>
-                      <a:fillRect/>
-                    </a:stretch>
-                  </pic:blipFill>
-                  <pic:spPr>
-                    <a:xfrm>
-                      <a:off x="0" y="0"/>
-                      <a:ext cx="5612130" cy="3104515"/>
-                    </a:xfrm>
-                    <a:prstGeom prst="rect">
-                      <a:avLst/>
-                    </a:prstGeom>
-                  </pic:spPr>
-                </pic:pic>
-              </a:graphicData>
-            </a:graphic>
-          </wp:inline>
-        </w:drawing>
-      </w:r>
-    </w:p>
-    <w:p>
-      <w:pPr>
-        <w:rPr>
-          <w:b/>
-          <w:lang w:val="es-MX"/>
-        </w:rPr>
-      </w:pPr>
-    </w:p>
-    <w:p>
-      <w:pPr>
-        <w:rPr>
-          <w:lang w:val="es-MX"/>
-        </w:rPr>
-      </w:pPr>
-      <w:r>
-        <w:rPr>
-          <w:noProof/>
-          <w:lang w:val="es-MX"/>
-        </w:rPr>
-        <w:lastRenderedPageBreak/>
-        <w:drawing>
-          <wp:inline distT="0" distB="0" distL="0" distR="0" wp14:anchorId="100FF357" wp14:editId="0DEBF5A8">
-            <wp:extent cx="5612130" cy="2807335"/>
-            <wp:effectExtent l="0" t="0" r="7620" b="0"/>
-            <wp:docPr id="18" name="Imagen 18"/>
-            <wp:cNvGraphicFramePr>
-              <a:graphicFrameLocks xmlns:a="http://schemas.openxmlformats.org/drawingml/2006/main" noChangeAspect="1"/>
-            </wp:cNvGraphicFramePr>
-            <a:graphic xmlns:a="http://schemas.openxmlformats.org/drawingml/2006/main">
-              <a:graphicData uri="http://schemas.openxmlformats.org/drawingml/2006/picture">
-                <pic:pic xmlns:pic="http://schemas.openxmlformats.org/drawingml/2006/picture">
-                  <pic:nvPicPr>
-                    <pic:cNvPr id="1" name=""/>
-                    <pic:cNvPicPr/>
-                  </pic:nvPicPr>
-                  <pic:blipFill>
-                    <a:blip r:embed="rId20"/>
-                    <a:stretch>
-                      <a:fillRect/>
-                    </a:stretch>
-                  </pic:blipFill>
-                  <pic:spPr>
-                    <a:xfrm>
-                      <a:off x="0" y="0"/>
-                      <a:ext cx="5612130" cy="2807335"/>
-                    </a:xfrm>
-                    <a:prstGeom prst="rect">
-                      <a:avLst/>
-                    </a:prstGeom>
-                  </pic:spPr>
-                </pic:pic>
-              </a:graphicData>
-            </a:graphic>
-          </wp:inline>
-        </w:drawing>
-      </w:r>
-    </w:p>
-    <w:p>
-      <w:pPr>
-        <w:rPr>
-          <w:lang w:val="es-MX"/>
-        </w:rPr>
-      </w:pPr>
-    </w:p>
-    <w:p>
-      <w:pPr>
-        <w:rPr>
-          <w:lang w:val="es-MX"/>
-        </w:rPr>
-      </w:pPr>
-    </w:p>
-    <w:p>
-      <w:pPr>
-        <w:rPr>
-          <w:lang w:val="es-MX"/>
-        </w:rPr>
-      </w:pPr>
-      <w:r>
-        <w:rPr>
-          <w:noProof/>
-          <w:lang w:val="es-MX"/>
-        </w:rPr>
-        <w:drawing>
-          <wp:inline distT="0" distB="0" distL="0" distR="0" wp14:anchorId="65FC385C" wp14:editId="31E7ECB5">
-            <wp:extent cx="5612130" cy="2948305"/>
-            <wp:effectExtent l="0" t="0" r="7620" b="4445"/>
-            <wp:docPr id="19" name="Imagen 19"/>
             <wp:cNvGraphicFramePr>
               <a:graphicFrameLocks xmlns:a="http://schemas.openxmlformats.org/drawingml/2006/main" noChangeAspect="1"/>
             </wp:cNvGraphicFramePr>
@@ -3019,7 +2920,7 @@
                   <pic:spPr>
                     <a:xfrm>
                       <a:off x="0" y="0"/>
-                      <a:ext cx="5612130" cy="2948305"/>
+                      <a:ext cx="5612130" cy="3104515"/>
                     </a:xfrm>
                     <a:prstGeom prst="rect">
                       <a:avLst/>
@@ -3035,43 +2936,38 @@
     <w:p>
       <w:pPr>
         <w:rPr>
-          <w:lang w:val="es-MX"/>
-        </w:rPr>
-      </w:pPr>
-    </w:p>
-    <w:p>
-      <w:pPr>
-        <w:rPr>
-          <w:lang w:val="es-MX"/>
-        </w:rPr>
-      </w:pPr>
-    </w:p>
-    <w:p>
-      <w:pPr>
-        <w:tabs>
-          <w:tab w:val="left" w:pos="1971"/>
-        </w:tabs>
-        <w:rPr>
-          <w:lang w:val="es-MX"/>
-        </w:rPr>
-      </w:pPr>
-      <w:r>
-        <w:rPr>
+          <w:b/>
+          <w:lang w:val="es-MX"/>
+        </w:rPr>
+      </w:pPr>
+    </w:p>
+    <w:p>
+      <w:pPr>
+        <w:rPr>
+          <w:b/>
+          <w:bCs/>
+          <w:lang w:val="es-MX"/>
+        </w:rPr>
+      </w:pPr>
+      <w:r>
+        <w:rPr>
+          <w:noProof/>
           <w:lang w:val="es-MX"/>
         </w:rPr>
         <w:lastRenderedPageBreak/>
-        <w:tab/>
-      </w:r>
-      <w:r>
-        <w:rPr>
-          <w:noProof/>
-          <w:lang w:val="es-MX"/>
-        </w:rPr>
         <w:drawing>
-          <wp:inline distT="0" distB="0" distL="0" distR="0" wp14:anchorId="65972825" wp14:editId="2611C1BB">
-            <wp:extent cx="5612130" cy="2386965"/>
+          <wp:anchor distT="0" distB="0" distL="114300" distR="114300" simplePos="0" relativeHeight="251671552" behindDoc="0" locked="0" layoutInCell="1" allowOverlap="1" wp14:anchorId="3D8C84A6" wp14:editId="357F1AEB">
+            <wp:simplePos x="0" y="0"/>
+            <wp:positionH relativeFrom="margin">
+              <wp:posOffset>-635</wp:posOffset>
+            </wp:positionH>
+            <wp:positionV relativeFrom="paragraph">
+              <wp:posOffset>363855</wp:posOffset>
+            </wp:positionV>
+            <wp:extent cx="5612130" cy="2807335"/>
             <wp:effectExtent l="0" t="0" r="7620" b="0"/>
-            <wp:docPr id="20" name="Imagen 20"/>
+            <wp:wrapSquare wrapText="bothSides"/>
+            <wp:docPr id="18" name="Imagen 18"/>
             <wp:cNvGraphicFramePr>
               <a:graphicFrameLocks xmlns:a="http://schemas.openxmlformats.org/drawingml/2006/main" noChangeAspect="1"/>
             </wp:cNvGraphicFramePr>
@@ -3083,7 +2979,13 @@
                     <pic:cNvPicPr/>
                   </pic:nvPicPr>
                   <pic:blipFill>
-                    <a:blip r:embed="rId22"/>
+                    <a:blip r:embed="rId22" cstate="print">
+                      <a:extLst>
+                        <a:ext uri="{28A0092B-C50C-407E-A947-70E740481C1C}">
+                          <a14:useLocalDpi xmlns:a14="http://schemas.microsoft.com/office/drawing/2010/main" val="0"/>
+                        </a:ext>
+                      </a:extLst>
+                    </a:blip>
                     <a:stretch>
                       <a:fillRect/>
                     </a:stretch>
@@ -3091,7 +2993,7 @@
                   <pic:spPr>
                     <a:xfrm>
                       <a:off x="0" y="0"/>
-                      <a:ext cx="5612130" cy="2386965"/>
+                      <a:ext cx="5612130" cy="2807335"/>
                     </a:xfrm>
                     <a:prstGeom prst="rect">
                       <a:avLst/>
@@ -3100,9 +3002,66 @@
                 </pic:pic>
               </a:graphicData>
             </a:graphic>
-          </wp:inline>
+            <wp14:sizeRelH relativeFrom="page">
+              <wp14:pctWidth>0</wp14:pctWidth>
+            </wp14:sizeRelH>
+            <wp14:sizeRelV relativeFrom="page">
+              <wp14:pctHeight>0</wp14:pctHeight>
+            </wp14:sizeRelV>
+          </wp:anchor>
         </w:drawing>
       </w:r>
+      <w:r>
+        <w:rPr>
+          <w:b/>
+          <w:bCs/>
+          <w:lang w:val="es-MX"/>
+        </w:rPr>
+        <w:t xml:space="preserve">Se agrega data </w:t>
+      </w:r>
+      <w:proofErr w:type="spellStart"/>
+      <w:r>
+        <w:rPr>
+          <w:b/>
+          <w:bCs/>
+          <w:lang w:val="es-MX"/>
+        </w:rPr>
+        <w:t>validator</w:t>
+      </w:r>
+      <w:proofErr w:type="spellEnd"/>
+      <w:r>
+        <w:rPr>
+          <w:b/>
+          <w:bCs/>
+          <w:lang w:val="es-MX"/>
+        </w:rPr>
+        <w:t xml:space="preserve"> para hacer la validación de los </w:t>
+      </w:r>
+      <w:proofErr w:type="spellStart"/>
+      <w:r>
+        <w:rPr>
+          <w:b/>
+          <w:bCs/>
+          <w:lang w:val="es-MX"/>
+        </w:rPr>
+        <w:t>not</w:t>
+      </w:r>
+      <w:proofErr w:type="spellEnd"/>
+      <w:r>
+        <w:rPr>
+          <w:b/>
+          <w:bCs/>
+          <w:lang w:val="es-MX"/>
+        </w:rPr>
+        <w:t xml:space="preserve"> null</w:t>
+      </w:r>
+    </w:p>
+    <w:p>
+      <w:pPr>
+        <w:rPr>
+          <w:lang w:val="es-MX"/>
+        </w:rPr>
+      </w:pPr>
     </w:p>
     <w:p>
       <w:pPr>
@@ -3123,10 +3082,10 @@
           <w:lang w:val="es-MX"/>
         </w:rPr>
         <w:drawing>
-          <wp:inline distT="0" distB="0" distL="0" distR="0" wp14:anchorId="2FF778A1" wp14:editId="347F8EBA">
-            <wp:extent cx="5612130" cy="2647950"/>
-            <wp:effectExtent l="0" t="0" r="7620" b="0"/>
-            <wp:docPr id="21" name="Imagen 21"/>
+          <wp:inline distT="0" distB="0" distL="0" distR="0" wp14:anchorId="202FFBD6" wp14:editId="6BDD0D3E">
+            <wp:extent cx="5612130" cy="2948305"/>
+            <wp:effectExtent l="0" t="0" r="7620" b="4445"/>
+            <wp:docPr id="19" name="Imagen 19"/>
             <wp:cNvGraphicFramePr>
               <a:graphicFrameLocks xmlns:a="http://schemas.openxmlformats.org/drawingml/2006/main" noChangeAspect="1"/>
             </wp:cNvGraphicFramePr>
@@ -3146,7 +3105,7 @@
                   <pic:spPr>
                     <a:xfrm>
                       <a:off x="0" y="0"/>
-                      <a:ext cx="5612130" cy="2647950"/>
+                      <a:ext cx="5612130" cy="2948305"/>
                     </a:xfrm>
                     <a:prstGeom prst="rect">
                       <a:avLst/>
@@ -3168,30 +3127,87 @@
     </w:p>
     <w:p>
       <w:pPr>
+        <w:rPr>
+          <w:lang w:val="es-MX"/>
+        </w:rPr>
+      </w:pPr>
+    </w:p>
+    <w:p>
+      <w:pPr>
         <w:tabs>
-          <w:tab w:val="left" w:pos="970"/>
+          <w:tab w:val="left" w:pos="1971"/>
         </w:tabs>
         <w:rPr>
           <w:lang w:val="es-MX"/>
         </w:rPr>
       </w:pPr>
-      <w:r>
-        <w:rPr>
+    </w:p>
+    <w:p>
+      <w:pPr>
+        <w:tabs>
+          <w:tab w:val="left" w:pos="1971"/>
+        </w:tabs>
+        <w:rPr>
+          <w:lang w:val="es-MX"/>
+        </w:rPr>
+      </w:pPr>
+    </w:p>
+    <w:p>
+      <w:pPr>
+        <w:tabs>
+          <w:tab w:val="left" w:pos="1971"/>
+        </w:tabs>
+        <w:rPr>
+          <w:lang w:val="es-MX"/>
+        </w:rPr>
+      </w:pPr>
+      <w:r>
+        <w:rPr>
+          <w:b/>
+          <w:bCs/>
           <w:lang w:val="es-MX"/>
         </w:rPr>
         <w:lastRenderedPageBreak/>
-        <w:tab/>
-      </w:r>
+        <w:t xml:space="preserve">Datos </w:t>
+      </w:r>
+      <w:proofErr w:type="spellStart"/>
+      <w:r>
+        <w:rPr>
+          <w:b/>
+          <w:bCs/>
+          <w:lang w:val="es-MX"/>
+        </w:rPr>
+        <w:t>not</w:t>
+      </w:r>
+      <w:proofErr w:type="spellEnd"/>
+      <w:r>
+        <w:rPr>
+          <w:b/>
+          <w:bCs/>
+          <w:lang w:val="es-MX"/>
+        </w:rPr>
+        <w:t xml:space="preserve"> </w:t>
+      </w:r>
+      <w:proofErr w:type="spellStart"/>
+      <w:r>
+        <w:rPr>
+          <w:b/>
+          <w:bCs/>
+          <w:lang w:val="es-MX"/>
+        </w:rPr>
+        <w:t>null</w:t>
+      </w:r>
+      <w:proofErr w:type="spellEnd"/>
       <w:r>
         <w:rPr>
           <w:noProof/>
           <w:lang w:val="es-MX"/>
         </w:rPr>
         <w:drawing>
-          <wp:inline distT="0" distB="0" distL="0" distR="0" wp14:anchorId="1A8FA18A" wp14:editId="032206A5">
-            <wp:extent cx="5612130" cy="3996055"/>
-            <wp:effectExtent l="0" t="0" r="7620" b="4445"/>
-            <wp:docPr id="22" name="Imagen 22"/>
+          <wp:inline distT="0" distB="0" distL="0" distR="0" wp14:anchorId="1A51EED3" wp14:editId="5443CC53">
+            <wp:extent cx="5612130" cy="2386965"/>
+            <wp:effectExtent l="0" t="0" r="7620" b="0"/>
+            <wp:docPr id="20" name="Imagen 20"/>
             <wp:cNvGraphicFramePr>
               <a:graphicFrameLocks xmlns:a="http://schemas.openxmlformats.org/drawingml/2006/main" noChangeAspect="1"/>
             </wp:cNvGraphicFramePr>
@@ -3211,7 +3227,7 @@
                   <pic:spPr>
                     <a:xfrm>
                       <a:off x="0" y="0"/>
-                      <a:ext cx="5612130" cy="3996055"/>
+                      <a:ext cx="5612130" cy="2386965"/>
                     </a:xfrm>
                     <a:prstGeom prst="rect">
                       <a:avLst/>
@@ -3226,9 +3242,31 @@
     </w:p>
     <w:p>
       <w:pPr>
-        <w:tabs>
-          <w:tab w:val="left" w:pos="970"/>
-        </w:tabs>
+        <w:rPr>
+          <w:lang w:val="es-MX"/>
+        </w:rPr>
+      </w:pPr>
+      <w:r>
+        <w:rPr>
+          <w:b/>
+          <w:bCs/>
+          <w:lang w:val="es-MX"/>
+        </w:rPr>
+        <w:t xml:space="preserve">Datos </w:t>
+      </w:r>
+      <w:proofErr w:type="spellStart"/>
+      <w:r>
+        <w:rPr>
+          <w:b/>
+          <w:bCs/>
+          <w:lang w:val="es-MX"/>
+        </w:rPr>
+        <w:t>null</w:t>
+      </w:r>
+      <w:proofErr w:type="spellEnd"/>
+    </w:p>
+    <w:p>
+      <w:pPr>
         <w:rPr>
           <w:lang w:val="es-MX"/>
         </w:rPr>
@@ -3239,10 +3277,10 @@
           <w:lang w:val="es-MX"/>
         </w:rPr>
         <w:drawing>
-          <wp:inline distT="0" distB="0" distL="0" distR="0" wp14:anchorId="06C8C8CE" wp14:editId="4DDB4A26">
-            <wp:extent cx="5612130" cy="1884045"/>
-            <wp:effectExtent l="0" t="0" r="7620" b="1905"/>
-            <wp:docPr id="23" name="Imagen 23"/>
+          <wp:inline distT="0" distB="0" distL="0" distR="0" wp14:anchorId="4802646B" wp14:editId="1ED335AA">
+            <wp:extent cx="5612130" cy="2647950"/>
+            <wp:effectExtent l="0" t="0" r="7620" b="0"/>
+            <wp:docPr id="21" name="Imagen 21"/>
             <wp:cNvGraphicFramePr>
               <a:graphicFrameLocks xmlns:a="http://schemas.openxmlformats.org/drawingml/2006/main" noChangeAspect="1"/>
             </wp:cNvGraphicFramePr>
@@ -3262,7 +3300,7 @@
                   <pic:spPr>
                     <a:xfrm>
                       <a:off x="0" y="0"/>
-                      <a:ext cx="5612130" cy="1884045"/>
+                      <a:ext cx="5612130" cy="2647950"/>
                     </a:xfrm>
                     <a:prstGeom prst="rect">
                       <a:avLst/>
@@ -3277,24 +3315,41 @@
     </w:p>
     <w:p>
       <w:pPr>
+        <w:rPr>
+          <w:lang w:val="es-MX"/>
+        </w:rPr>
+      </w:pPr>
+    </w:p>
+    <w:p>
+      <w:pPr>
         <w:tabs>
           <w:tab w:val="left" w:pos="970"/>
         </w:tabs>
         <w:rPr>
-          <w:lang w:val="es-MX"/>
-        </w:rPr>
-      </w:pPr>
+          <w:b/>
+          <w:bCs/>
+          <w:lang w:val="es-MX"/>
+        </w:rPr>
+      </w:pPr>
+      <w:r>
+        <w:rPr>
+          <w:b/>
+          <w:bCs/>
+          <w:lang w:val="es-MX"/>
+        </w:rPr>
+        <w:lastRenderedPageBreak/>
+        <w:t>Organizar de forma ascendente</w:t>
+      </w:r>
       <w:r>
         <w:rPr>
           <w:noProof/>
           <w:lang w:val="es-MX"/>
         </w:rPr>
-        <w:lastRenderedPageBreak/>
         <w:drawing>
-          <wp:inline distT="0" distB="0" distL="0" distR="0" wp14:anchorId="2A89F560" wp14:editId="3666B2AB">
-            <wp:extent cx="4182059" cy="2562583"/>
-            <wp:effectExtent l="0" t="0" r="9525" b="9525"/>
-            <wp:docPr id="24" name="Imagen 24"/>
+          <wp:inline distT="0" distB="0" distL="0" distR="0" wp14:anchorId="27BE779A" wp14:editId="50FF154D">
+            <wp:extent cx="5612130" cy="3996055"/>
+            <wp:effectExtent l="0" t="0" r="7620" b="4445"/>
+            <wp:docPr id="22" name="Imagen 22"/>
             <wp:cNvGraphicFramePr>
               <a:graphicFrameLocks xmlns:a="http://schemas.openxmlformats.org/drawingml/2006/main" noChangeAspect="1"/>
             </wp:cNvGraphicFramePr>
@@ -3314,7 +3369,7 @@
                   <pic:spPr>
                     <a:xfrm>
                       <a:off x="0" y="0"/>
-                      <a:ext cx="4182059" cy="2562583"/>
+                      <a:ext cx="5612130" cy="3996055"/>
                     </a:xfrm>
                     <a:prstGeom prst="rect">
                       <a:avLst/>
@@ -3329,22 +3384,8 @@
     </w:p>
     <w:p>
       <w:pPr>
-        <w:rPr>
-          <w:lang w:val="es-MX"/>
-        </w:rPr>
-      </w:pPr>
-    </w:p>
-    <w:p>
-      <w:pPr>
-        <w:rPr>
-          <w:lang w:val="es-MX"/>
-        </w:rPr>
-      </w:pPr>
-    </w:p>
-    <w:p>
-      <w:pPr>
         <w:tabs>
-          <w:tab w:val="left" w:pos="2198"/>
+          <w:tab w:val="left" w:pos="970"/>
         </w:tabs>
         <w:rPr>
           <w:lang w:val="es-MX"/>
@@ -3352,20 +3393,32 @@
       </w:pPr>
       <w:r>
         <w:rPr>
-          <w:lang w:val="es-MX"/>
-        </w:rPr>
-        <w:tab/>
-      </w:r>
+          <w:b/>
+          <w:bCs/>
+          <w:lang w:val="es-MX"/>
+        </w:rPr>
+        <w:t>Remplazar una cadena “BC” por Quebec</w:t>
+      </w:r>
+    </w:p>
+    <w:p>
+      <w:pPr>
+        <w:tabs>
+          <w:tab w:val="left" w:pos="970"/>
+        </w:tabs>
+        <w:rPr>
+          <w:lang w:val="es-MX"/>
+        </w:rPr>
+      </w:pPr>
       <w:r>
         <w:rPr>
           <w:noProof/>
           <w:lang w:val="es-MX"/>
         </w:rPr>
         <w:drawing>
-          <wp:inline distT="0" distB="0" distL="0" distR="0" wp14:anchorId="1AF26EE3" wp14:editId="7121A6E9">
-            <wp:extent cx="5612130" cy="2880995"/>
-            <wp:effectExtent l="0" t="0" r="7620" b="0"/>
-            <wp:docPr id="25" name="Imagen 25"/>
+          <wp:inline distT="0" distB="0" distL="0" distR="0" wp14:anchorId="64E11A50" wp14:editId="2ABB6C1F">
+            <wp:extent cx="5612130" cy="1884045"/>
+            <wp:effectExtent l="0" t="0" r="7620" b="1905"/>
+            <wp:docPr id="23" name="Imagen 23"/>
             <wp:cNvGraphicFramePr>
               <a:graphicFrameLocks xmlns:a="http://schemas.openxmlformats.org/drawingml/2006/main" noChangeAspect="1"/>
             </wp:cNvGraphicFramePr>
@@ -3385,7 +3438,7 @@
                   <pic:spPr>
                     <a:xfrm>
                       <a:off x="0" y="0"/>
-                      <a:ext cx="5612130" cy="2880995"/>
+                      <a:ext cx="5612130" cy="1884045"/>
                     </a:xfrm>
                     <a:prstGeom prst="rect">
                       <a:avLst/>
@@ -3401,7 +3454,149 @@
     <w:p>
       <w:pPr>
         <w:tabs>
-          <w:tab w:val="left" w:pos="3213"/>
+          <w:tab w:val="left" w:pos="970"/>
+        </w:tabs>
+        <w:rPr>
+          <w:lang w:val="es-MX"/>
+        </w:rPr>
+      </w:pPr>
+    </w:p>
+    <w:p>
+      <w:pPr>
+        <w:rPr>
+          <w:b/>
+          <w:bCs/>
+          <w:lang w:val="es-MX"/>
+        </w:rPr>
+      </w:pPr>
+      <w:r>
+        <w:rPr>
+          <w:noProof/>
+          <w:lang w:val="es-MX"/>
+        </w:rPr>
+        <w:lastRenderedPageBreak/>
+        <w:drawing>
+          <wp:anchor distT="0" distB="0" distL="114300" distR="114300" simplePos="0" relativeHeight="251672576" behindDoc="0" locked="0" layoutInCell="1" allowOverlap="1" wp14:anchorId="732F9ACE" wp14:editId="71B291B9">
+            <wp:simplePos x="0" y="0"/>
+            <wp:positionH relativeFrom="column">
+              <wp:posOffset>31115</wp:posOffset>
+            </wp:positionH>
+            <wp:positionV relativeFrom="paragraph">
+              <wp:posOffset>255905</wp:posOffset>
+            </wp:positionV>
+            <wp:extent cx="4182059" cy="2562583"/>
+            <wp:effectExtent l="0" t="0" r="9525" b="9525"/>
+            <wp:wrapSquare wrapText="bothSides"/>
+            <wp:docPr id="24" name="Imagen 24"/>
+            <wp:cNvGraphicFramePr>
+              <a:graphicFrameLocks xmlns:a="http://schemas.openxmlformats.org/drawingml/2006/main" noChangeAspect="1"/>
+            </wp:cNvGraphicFramePr>
+            <a:graphic xmlns:a="http://schemas.openxmlformats.org/drawingml/2006/main">
+              <a:graphicData uri="http://schemas.openxmlformats.org/drawingml/2006/picture">
+                <pic:pic xmlns:pic="http://schemas.openxmlformats.org/drawingml/2006/picture">
+                  <pic:nvPicPr>
+                    <pic:cNvPr id="1" name=""/>
+                    <pic:cNvPicPr/>
+                  </pic:nvPicPr>
+                  <pic:blipFill>
+                    <a:blip r:embed="rId28">
+                      <a:extLst>
+                        <a:ext uri="{28A0092B-C50C-407E-A947-70E740481C1C}">
+                          <a14:useLocalDpi xmlns:a14="http://schemas.microsoft.com/office/drawing/2010/main" val="0"/>
+                        </a:ext>
+                      </a:extLst>
+                    </a:blip>
+                    <a:stretch>
+                      <a:fillRect/>
+                    </a:stretch>
+                  </pic:blipFill>
+                  <pic:spPr>
+                    <a:xfrm>
+                      <a:off x="0" y="0"/>
+                      <a:ext cx="4182059" cy="2562583"/>
+                    </a:xfrm>
+                    <a:prstGeom prst="rect">
+                      <a:avLst/>
+                    </a:prstGeom>
+                  </pic:spPr>
+                </pic:pic>
+              </a:graphicData>
+            </a:graphic>
+            <wp14:sizeRelH relativeFrom="page">
+              <wp14:pctWidth>0</wp14:pctWidth>
+            </wp14:sizeRelH>
+            <wp14:sizeRelV relativeFrom="page">
+              <wp14:pctHeight>0</wp14:pctHeight>
+            </wp14:sizeRelV>
+          </wp:anchor>
+        </w:drawing>
+      </w:r>
+      <w:r>
+        <w:rPr>
+          <w:b/>
+          <w:bCs/>
+          <w:lang w:val="es-MX"/>
+        </w:rPr>
+        <w:t xml:space="preserve"> Se agrega un </w:t>
+      </w:r>
+      <w:proofErr w:type="spellStart"/>
+      <w:r>
+        <w:rPr>
+          <w:b/>
+          <w:bCs/>
+          <w:lang w:val="es-MX"/>
+        </w:rPr>
+        <w:t>unique</w:t>
+      </w:r>
+      <w:proofErr w:type="spellEnd"/>
+      <w:r>
+        <w:rPr>
+          <w:b/>
+          <w:bCs/>
+          <w:lang w:val="es-MX"/>
+        </w:rPr>
+        <w:t xml:space="preserve"> </w:t>
+      </w:r>
+      <w:proofErr w:type="spellStart"/>
+      <w:r>
+        <w:rPr>
+          <w:b/>
+          <w:bCs/>
+          <w:lang w:val="es-MX"/>
+        </w:rPr>
+        <w:t>rows</w:t>
+      </w:r>
+      <w:proofErr w:type="spellEnd"/>
+      <w:r>
+        <w:rPr>
+          <w:b/>
+          <w:bCs/>
+          <w:lang w:val="es-MX"/>
+        </w:rPr>
+        <w:t xml:space="preserve"> para datos que no se repitan en la columna </w:t>
+      </w:r>
+      <w:proofErr w:type="spellStart"/>
+      <w:r>
+        <w:rPr>
+          <w:b/>
+          <w:bCs/>
+          <w:lang w:val="es-MX"/>
+        </w:rPr>
+        <w:t>Region</w:t>
+      </w:r>
+      <w:proofErr w:type="spellEnd"/>
+    </w:p>
+    <w:p>
+      <w:pPr>
+        <w:rPr>
+          <w:lang w:val="es-MX"/>
+        </w:rPr>
+      </w:pPr>
+    </w:p>
+    <w:p>
+      <w:pPr>
+        <w:tabs>
+          <w:tab w:val="left" w:pos="2198"/>
         </w:tabs>
         <w:rPr>
           <w:lang w:val="es-MX"/>
@@ -3423,6 +3618,12 @@
           <w:lang w:val="es-MX"/>
         </w:rPr>
       </w:pPr>
+      <w:r>
+        <w:rPr>
+          <w:lang w:val="es-MX"/>
+        </w:rPr>
+        <w:tab/>
+      </w:r>
     </w:p>
     <w:p>
       <w:pPr>
@@ -3473,14 +3674,287 @@
           <w:lang w:val="es-MX"/>
         </w:rPr>
       </w:pPr>
+    </w:p>
+    <w:p>
+      <w:pPr>
+        <w:rPr>
+          <w:lang w:val="es-MX"/>
+        </w:rPr>
+      </w:pPr>
+    </w:p>
+    <w:p>
+      <w:pPr>
+        <w:rPr>
+          <w:lang w:val="es-MX"/>
+        </w:rPr>
+      </w:pPr>
+    </w:p>
+    <w:p>
+      <w:pPr>
+        <w:tabs>
+          <w:tab w:val="left" w:pos="900"/>
+        </w:tabs>
+        <w:rPr>
+          <w:b/>
+          <w:bCs/>
+          <w:lang w:val="es-MX"/>
+        </w:rPr>
+      </w:pPr>
       <w:r>
         <w:rPr>
           <w:noProof/>
           <w:lang w:val="es-MX"/>
         </w:rPr>
+        <w:drawing>
+          <wp:anchor distT="0" distB="0" distL="114300" distR="114300" simplePos="0" relativeHeight="251673600" behindDoc="0" locked="0" layoutInCell="1" allowOverlap="1" wp14:anchorId="754A5F7C" wp14:editId="4F3C938A">
+            <wp:simplePos x="0" y="0"/>
+            <wp:positionH relativeFrom="margin">
+              <wp:posOffset>-635</wp:posOffset>
+            </wp:positionH>
+            <wp:positionV relativeFrom="paragraph">
+              <wp:posOffset>238125</wp:posOffset>
+            </wp:positionV>
+            <wp:extent cx="5612130" cy="2880995"/>
+            <wp:effectExtent l="0" t="0" r="7620" b="0"/>
+            <wp:wrapSquare wrapText="bothSides"/>
+            <wp:docPr id="25" name="Imagen 25"/>
+            <wp:cNvGraphicFramePr>
+              <a:graphicFrameLocks xmlns:a="http://schemas.openxmlformats.org/drawingml/2006/main" noChangeAspect="1"/>
+            </wp:cNvGraphicFramePr>
+            <a:graphic xmlns:a="http://schemas.openxmlformats.org/drawingml/2006/main">
+              <a:graphicData uri="http://schemas.openxmlformats.org/drawingml/2006/picture">
+                <pic:pic xmlns:pic="http://schemas.openxmlformats.org/drawingml/2006/picture">
+                  <pic:nvPicPr>
+                    <pic:cNvPr id="1" name=""/>
+                    <pic:cNvPicPr/>
+                  </pic:nvPicPr>
+                  <pic:blipFill>
+                    <a:blip r:embed="rId29">
+                      <a:extLst>
+                        <a:ext uri="{28A0092B-C50C-407E-A947-70E740481C1C}">
+                          <a14:useLocalDpi xmlns:a14="http://schemas.microsoft.com/office/drawing/2010/main" val="0"/>
+                        </a:ext>
+                      </a:extLst>
+                    </a:blip>
+                    <a:stretch>
+                      <a:fillRect/>
+                    </a:stretch>
+                  </pic:blipFill>
+                  <pic:spPr>
+                    <a:xfrm>
+                      <a:off x="0" y="0"/>
+                      <a:ext cx="5612130" cy="2880995"/>
+                    </a:xfrm>
+                    <a:prstGeom prst="rect">
+                      <a:avLst/>
+                    </a:prstGeom>
+                  </pic:spPr>
+                </pic:pic>
+              </a:graphicData>
+            </a:graphic>
+            <wp14:sizeRelH relativeFrom="page">
+              <wp14:pctWidth>0</wp14:pctWidth>
+            </wp14:sizeRelH>
+            <wp14:sizeRelV relativeFrom="page">
+              <wp14:pctHeight>0</wp14:pctHeight>
+            </wp14:sizeRelV>
+          </wp:anchor>
+        </w:drawing>
+      </w:r>
+      <w:r>
+        <w:rPr>
+          <w:b/>
+          <w:bCs/>
+          <w:lang w:val="es-MX"/>
+        </w:rPr>
+        <w:t xml:space="preserve">Se usa un </w:t>
+      </w:r>
+      <w:proofErr w:type="spellStart"/>
+      <w:r>
+        <w:rPr>
+          <w:b/>
+          <w:bCs/>
+          <w:lang w:val="es-MX"/>
+        </w:rPr>
+        <w:t>filter</w:t>
+      </w:r>
+      <w:proofErr w:type="spellEnd"/>
+      <w:r>
+        <w:rPr>
+          <w:b/>
+          <w:bCs/>
+          <w:lang w:val="es-MX"/>
+        </w:rPr>
+        <w:t xml:space="preserve"> </w:t>
+      </w:r>
+      <w:proofErr w:type="spellStart"/>
+      <w:r>
+        <w:rPr>
+          <w:b/>
+          <w:bCs/>
+          <w:lang w:val="es-MX"/>
+        </w:rPr>
+        <w:t>rows</w:t>
+      </w:r>
+      <w:proofErr w:type="spellEnd"/>
+      <w:r>
+        <w:rPr>
+          <w:b/>
+          <w:bCs/>
+          <w:lang w:val="es-MX"/>
+        </w:rPr>
+        <w:t xml:space="preserve"> para filtrar </w:t>
+      </w:r>
+      <w:proofErr w:type="gramStart"/>
+      <w:r>
+        <w:rPr>
+          <w:b/>
+          <w:bCs/>
+          <w:lang w:val="es-MX"/>
+        </w:rPr>
+        <w:t>la ciudades</w:t>
+      </w:r>
+      <w:proofErr w:type="gramEnd"/>
+      <w:r>
+        <w:rPr>
+          <w:b/>
+          <w:bCs/>
+          <w:lang w:val="es-MX"/>
+        </w:rPr>
+        <w:t xml:space="preserve"> por diferentes de “London”</w:t>
+      </w:r>
+    </w:p>
+    <w:p>
+      <w:pPr>
+        <w:rPr>
+          <w:lang w:val="es-MX"/>
+        </w:rPr>
+      </w:pPr>
+    </w:p>
+    <w:p>
+      <w:pPr>
+        <w:tabs>
+          <w:tab w:val="left" w:pos="5100"/>
+        </w:tabs>
+        <w:rPr>
+          <w:lang w:val="es-MX"/>
+        </w:rPr>
+      </w:pPr>
+      <w:r>
+        <w:rPr>
+          <w:lang w:val="es-MX"/>
+        </w:rPr>
+        <w:tab/>
+      </w:r>
+    </w:p>
+    <w:p>
+      <w:pPr>
+        <w:tabs>
+          <w:tab w:val="left" w:pos="5100"/>
+        </w:tabs>
+        <w:rPr>
+          <w:lang w:val="es-MX"/>
+        </w:rPr>
+      </w:pPr>
+    </w:p>
+    <w:p>
+      <w:pPr>
+        <w:rPr>
+          <w:lang w:val="es-MX"/>
+        </w:rPr>
+      </w:pPr>
+    </w:p>
+    <w:p>
+      <w:pPr>
+        <w:rPr>
+          <w:lang w:val="es-MX"/>
+        </w:rPr>
+      </w:pPr>
+    </w:p>
+    <w:p>
+      <w:pPr>
+        <w:rPr>
+          <w:lang w:val="es-MX"/>
+        </w:rPr>
+      </w:pPr>
+    </w:p>
+    <w:p>
+      <w:pPr>
+        <w:rPr>
+          <w:lang w:val="es-MX"/>
+        </w:rPr>
+      </w:pPr>
+    </w:p>
+    <w:p>
+      <w:pPr>
+        <w:rPr>
+          <w:b/>
+          <w:bCs/>
+          <w:lang w:val="es-MX"/>
+        </w:rPr>
+      </w:pPr>
+      <w:r>
+        <w:rPr>
+          <w:b/>
+          <w:bCs/>
+          <w:lang w:val="es-MX"/>
+        </w:rPr>
         <w:lastRenderedPageBreak/>
+        <w:t xml:space="preserve">Se usa </w:t>
+      </w:r>
+      <w:proofErr w:type="spellStart"/>
+      <w:r>
+        <w:rPr>
+          <w:b/>
+          <w:bCs/>
+          <w:lang w:val="es-MX"/>
+        </w:rPr>
+        <w:t>concat</w:t>
+      </w:r>
+      <w:proofErr w:type="spellEnd"/>
+      <w:r>
+        <w:rPr>
+          <w:b/>
+          <w:bCs/>
+          <w:lang w:val="es-MX"/>
+        </w:rPr>
+        <w:t xml:space="preserve"> </w:t>
+      </w:r>
+      <w:proofErr w:type="spellStart"/>
+      <w:r>
+        <w:rPr>
+          <w:b/>
+          <w:bCs/>
+          <w:lang w:val="es-MX"/>
+        </w:rPr>
+        <w:t>fields</w:t>
+      </w:r>
+      <w:proofErr w:type="spellEnd"/>
+      <w:r>
+        <w:rPr>
+          <w:b/>
+          <w:bCs/>
+          <w:lang w:val="es-MX"/>
+        </w:rPr>
+        <w:t xml:space="preserve"> para concatena las columnas City-Country</w:t>
+      </w:r>
+    </w:p>
+    <w:p>
+      <w:pPr>
+        <w:tabs>
+          <w:tab w:val="left" w:pos="3213"/>
+        </w:tabs>
+        <w:rPr>
+          <w:lang w:val="es-MX"/>
+        </w:rPr>
+      </w:pPr>
+      <w:r>
+        <w:rPr>
+          <w:noProof/>
+          <w:lang w:val="es-MX"/>
+        </w:rPr>
         <w:drawing>
-          <wp:inline distT="0" distB="0" distL="0" distR="0" wp14:anchorId="2C14D022" wp14:editId="427B211E">
+          <wp:inline distT="0" distB="0" distL="0" distR="0" wp14:anchorId="044F56EF" wp14:editId="4AF0F28F">
             <wp:extent cx="5612130" cy="2734945"/>
             <wp:effectExtent l="0" t="0" r="7620" b="8255"/>
             <wp:docPr id="26" name="Imagen 26"/>
@@ -3495,7 +3969,7 @@
                     <pic:cNvPicPr/>
                   </pic:nvPicPr>
                   <pic:blipFill>
-                    <a:blip r:embed="rId28"/>
+                    <a:blip r:embed="rId30"/>
                     <a:stretch>
                       <a:fillRect/>
                     </a:stretch>
@@ -3529,22 +4003,53 @@
           <w:tab w:val="left" w:pos="1607"/>
         </w:tabs>
         <w:rPr>
-          <w:lang w:val="es-MX"/>
-        </w:rPr>
-      </w:pPr>
-      <w:r>
-        <w:rPr>
-          <w:lang w:val="es-MX"/>
-        </w:rPr>
-        <w:tab/>
-      </w:r>
-      <w:r>
-        <w:rPr>
           <w:noProof/>
           <w:lang w:val="es-MX"/>
         </w:rPr>
+      </w:pPr>
+      <w:r>
+        <w:rPr>
+          <w:b/>
+          <w:bCs/>
+          <w:lang w:val="es-MX"/>
+        </w:rPr>
+        <w:t xml:space="preserve">Se usa el </w:t>
+      </w:r>
+      <w:proofErr w:type="spellStart"/>
+      <w:r>
+        <w:rPr>
+          <w:b/>
+          <w:bCs/>
+          <w:lang w:val="es-MX"/>
+        </w:rPr>
+        <w:t>exceute</w:t>
+      </w:r>
+      <w:proofErr w:type="spellEnd"/>
+      <w:r>
+        <w:rPr>
+          <w:b/>
+          <w:bCs/>
+          <w:lang w:val="es-MX"/>
+        </w:rPr>
+        <w:t xml:space="preserve"> SQL script para ejecutar una sentencia </w:t>
+      </w:r>
+      <w:proofErr w:type="spellStart"/>
+      <w:r>
+        <w:rPr>
+          <w:b/>
+          <w:bCs/>
+          <w:lang w:val="es-MX"/>
+        </w:rPr>
+        <w:t>sql</w:t>
+      </w:r>
+      <w:proofErr w:type="spellEnd"/>
+      <w:r>
+        <w:rPr>
+          <w:noProof/>
+          <w:lang w:val="es-MX"/>
+        </w:rPr>
         <w:drawing>
-          <wp:inline distT="0" distB="0" distL="0" distR="0" wp14:anchorId="4EAF4EB9" wp14:editId="618C384C">
+          <wp:inline distT="0" distB="0" distL="0" distR="0" wp14:anchorId="4B41965D" wp14:editId="789F8EE8">
             <wp:extent cx="5612130" cy="3488690"/>
             <wp:effectExtent l="0" t="0" r="7620" b="0"/>
             <wp:docPr id="27" name="Imagen 27"/>
@@ -3559,7 +4064,7 @@
                     <pic:cNvPicPr/>
                   </pic:nvPicPr>
                   <pic:blipFill>
-                    <a:blip r:embed="rId29"/>
+                    <a:blip r:embed="rId31"/>
                     <a:stretch>
                       <a:fillRect/>
                     </a:stretch>
@@ -3580,6 +4085,410 @@
         </w:drawing>
       </w:r>
     </w:p>
+    <w:p>
+      <w:pPr>
+        <w:rPr>
+          <w:noProof/>
+          <w:lang w:val="es-MX"/>
+        </w:rPr>
+      </w:pPr>
+    </w:p>
+    <w:p>
+      <w:pPr>
+        <w:tabs>
+          <w:tab w:val="left" w:pos="2010"/>
+        </w:tabs>
+        <w:rPr>
+          <w:lang w:val="es-MX"/>
+        </w:rPr>
+      </w:pPr>
+      <w:r>
+        <w:rPr>
+          <w:lang w:val="es-MX"/>
+        </w:rPr>
+        <w:tab/>
+      </w:r>
+    </w:p>
+    <w:p>
+      <w:pPr>
+        <w:tabs>
+          <w:tab w:val="left" w:pos="2010"/>
+        </w:tabs>
+        <w:rPr>
+          <w:lang w:val="es-MX"/>
+        </w:rPr>
+      </w:pPr>
+    </w:p>
+    <w:p>
+      <w:pPr>
+        <w:tabs>
+          <w:tab w:val="left" w:pos="2010"/>
+        </w:tabs>
+        <w:rPr>
+          <w:lang w:val="es-MX"/>
+        </w:rPr>
+      </w:pPr>
+    </w:p>
+    <w:p>
+      <w:pPr>
+        <w:tabs>
+          <w:tab w:val="left" w:pos="2010"/>
+        </w:tabs>
+        <w:rPr>
+          <w:b/>
+          <w:bCs/>
+          <w:lang w:val="es-MX"/>
+        </w:rPr>
+      </w:pPr>
+      <w:r>
+        <w:rPr>
+          <w:b/>
+          <w:bCs/>
+          <w:lang w:val="es-MX"/>
+        </w:rPr>
+        <w:lastRenderedPageBreak/>
+        <w:t>La</w:t>
+      </w:r>
+      <w:r>
+        <w:rPr>
+          <w:b/>
+          <w:bCs/>
+          <w:lang w:val="es-MX"/>
+        </w:rPr>
+        <w:t xml:space="preserve">mentablemente se </w:t>
+      </w:r>
+      <w:proofErr w:type="spellStart"/>
+      <w:r>
+        <w:rPr>
+          <w:b/>
+          <w:bCs/>
+          <w:lang w:val="es-MX"/>
+        </w:rPr>
+        <w:t>intento</w:t>
+      </w:r>
+      <w:proofErr w:type="spellEnd"/>
+      <w:r>
+        <w:rPr>
+          <w:b/>
+          <w:bCs/>
+          <w:lang w:val="es-MX"/>
+        </w:rPr>
+        <w:t xml:space="preserve"> de diferentes formas ejecutar el nodo y no se pudo por lo tanto halle una solución usando un table input</w:t>
+      </w:r>
+    </w:p>
+    <w:p>
+      <w:pPr>
+        <w:tabs>
+          <w:tab w:val="left" w:pos="2010"/>
+        </w:tabs>
+        <w:rPr>
+          <w:b/>
+          <w:bCs/>
+          <w:lang w:val="es-MX"/>
+        </w:rPr>
+      </w:pPr>
+      <w:r>
+        <w:rPr>
+          <w:b/>
+          <w:bCs/>
+          <w:lang w:val="es-MX"/>
+        </w:rPr>
+        <w:drawing>
+          <wp:inline distT="0" distB="0" distL="0" distR="0" wp14:anchorId="1BBC577F" wp14:editId="26945EAE">
+            <wp:extent cx="5612130" cy="3026410"/>
+            <wp:effectExtent l="0" t="0" r="7620" b="2540"/>
+            <wp:docPr id="1060279005" name="Imagen 1" descr="Interfaz de usuario gráfica, Texto, Aplicación&#10;&#10;Descripción generada automáticamente"/>
+            <wp:cNvGraphicFramePr>
+              <a:graphicFrameLocks xmlns:a="http://schemas.openxmlformats.org/drawingml/2006/main" noChangeAspect="1"/>
+            </wp:cNvGraphicFramePr>
+            <a:graphic xmlns:a="http://schemas.openxmlformats.org/drawingml/2006/main">
+              <a:graphicData uri="http://schemas.openxmlformats.org/drawingml/2006/picture">
+                <pic:pic xmlns:pic="http://schemas.openxmlformats.org/drawingml/2006/picture">
+                  <pic:nvPicPr>
+                    <pic:cNvPr id="1060279005" name="Imagen 1" descr="Interfaz de usuario gráfica, Texto, Aplicación&#10;&#10;Descripción generada automáticamente"/>
+                    <pic:cNvPicPr/>
+                  </pic:nvPicPr>
+                  <pic:blipFill>
+                    <a:blip r:embed="rId32"/>
+                    <a:stretch>
+                      <a:fillRect/>
+                    </a:stretch>
+                  </pic:blipFill>
+                  <pic:spPr>
+                    <a:xfrm>
+                      <a:off x="0" y="0"/>
+                      <a:ext cx="5612130" cy="3026410"/>
+                    </a:xfrm>
+                    <a:prstGeom prst="rect">
+                      <a:avLst/>
+                    </a:prstGeom>
+                  </pic:spPr>
+                </pic:pic>
+              </a:graphicData>
+            </a:graphic>
+          </wp:inline>
+        </w:drawing>
+      </w:r>
+    </w:p>
+    <w:p>
+      <w:pPr>
+        <w:tabs>
+          <w:tab w:val="left" w:pos="3050"/>
+        </w:tabs>
+        <w:rPr>
+          <w:b/>
+          <w:bCs/>
+          <w:noProof/>
+        </w:rPr>
+      </w:pPr>
+      <w:r>
+        <w:rPr>
+          <w:lang w:val="es-MX"/>
+        </w:rPr>
+        <w:drawing>
+          <wp:anchor distT="0" distB="0" distL="114300" distR="114300" simplePos="0" relativeHeight="251675648" behindDoc="0" locked="0" layoutInCell="1" allowOverlap="1" wp14:anchorId="51B940A9" wp14:editId="5DD3EA49">
+            <wp:simplePos x="0" y="0"/>
+            <wp:positionH relativeFrom="margin">
+              <wp:align>left</wp:align>
+            </wp:positionH>
+            <wp:positionV relativeFrom="paragraph">
+              <wp:posOffset>302260</wp:posOffset>
+            </wp:positionV>
+            <wp:extent cx="5715000" cy="2247265"/>
+            <wp:effectExtent l="0" t="0" r="0" b="635"/>
+            <wp:wrapSquare wrapText="bothSides"/>
+            <wp:docPr id="1401798907" name="Imagen 1" descr="Imagen que contiene Texto"/>
+            <wp:cNvGraphicFramePr>
+              <a:graphicFrameLocks xmlns:a="http://schemas.openxmlformats.org/drawingml/2006/main" noChangeAspect="1"/>
+            </wp:cNvGraphicFramePr>
+            <a:graphic xmlns:a="http://schemas.openxmlformats.org/drawingml/2006/main">
+              <a:graphicData uri="http://schemas.openxmlformats.org/drawingml/2006/picture">
+                <pic:pic xmlns:pic="http://schemas.openxmlformats.org/drawingml/2006/picture">
+                  <pic:nvPicPr>
+                    <pic:cNvPr id="1401798907" name="Imagen 1" descr="Imagen que contiene Texto"/>
+                    <pic:cNvPicPr/>
+                  </pic:nvPicPr>
+                  <pic:blipFill>
+                    <a:blip r:embed="rId33">
+                      <a:extLst>
+                        <a:ext uri="{28A0092B-C50C-407E-A947-70E740481C1C}">
+                          <a14:useLocalDpi xmlns:a14="http://schemas.microsoft.com/office/drawing/2010/main" val="0"/>
+                        </a:ext>
+                      </a:extLst>
+                    </a:blip>
+                    <a:stretch>
+                      <a:fillRect/>
+                    </a:stretch>
+                  </pic:blipFill>
+                  <pic:spPr>
+                    <a:xfrm>
+                      <a:off x="0" y="0"/>
+                      <a:ext cx="5715000" cy="2247265"/>
+                    </a:xfrm>
+                    <a:prstGeom prst="rect">
+                      <a:avLst/>
+                    </a:prstGeom>
+                  </pic:spPr>
+                </pic:pic>
+              </a:graphicData>
+            </a:graphic>
+            <wp14:sizeRelH relativeFrom="page">
+              <wp14:pctWidth>0</wp14:pctWidth>
+            </wp14:sizeRelH>
+            <wp14:sizeRelV relativeFrom="page">
+              <wp14:pctHeight>0</wp14:pctHeight>
+            </wp14:sizeRelV>
+          </wp:anchor>
+        </w:drawing>
+      </w:r>
+      <w:r>
+        <w:rPr>
+          <w:lang w:val="es-MX"/>
+        </w:rPr>
+        <w:t xml:space="preserve"> </w:t>
+      </w:r>
+      <w:r>
+        <w:rPr>
+          <w:b/>
+          <w:bCs/>
+          <w:lang w:val="es-MX"/>
+        </w:rPr>
+        <w:t>Implementación de Table input</w:t>
+      </w:r>
+    </w:p>
+    <w:p>
+      <w:pPr>
+        <w:tabs>
+          <w:tab w:val="left" w:pos="3050"/>
+        </w:tabs>
+        <w:rPr>
+          <w:b/>
+          <w:bCs/>
+          <w:lang w:val="es-MX"/>
+        </w:rPr>
+      </w:pPr>
+    </w:p>
+    <w:p>
+      <w:pPr>
+        <w:tabs>
+          <w:tab w:val="left" w:pos="3050"/>
+        </w:tabs>
+        <w:rPr>
+          <w:b/>
+          <w:bCs/>
+          <w:lang w:val="es-MX"/>
+        </w:rPr>
+      </w:pPr>
+    </w:p>
+    <w:p>
+      <w:pPr>
+        <w:tabs>
+          <w:tab w:val="left" w:pos="3050"/>
+        </w:tabs>
+        <w:rPr>
+          <w:lang w:val="es-MX"/>
+        </w:rPr>
+      </w:pPr>
+      <w:r>
+        <w:rPr>
+          <w:noProof/>
+        </w:rPr>
+        <w:lastRenderedPageBreak/>
+        <w:drawing>
+          <wp:anchor distT="0" distB="0" distL="114300" distR="114300" simplePos="0" relativeHeight="251674624" behindDoc="0" locked="0" layoutInCell="1" allowOverlap="1" wp14:anchorId="4AAE9F92" wp14:editId="14D19168">
+            <wp:simplePos x="0" y="0"/>
+            <wp:positionH relativeFrom="column">
+              <wp:posOffset>794385</wp:posOffset>
+            </wp:positionH>
+            <wp:positionV relativeFrom="paragraph">
+              <wp:posOffset>68580</wp:posOffset>
+            </wp:positionV>
+            <wp:extent cx="3741420" cy="3545840"/>
+            <wp:effectExtent l="0" t="0" r="0" b="0"/>
+            <wp:wrapTopAndBottom/>
+            <wp:docPr id="771198746" name="Imagen 1"/>
+            <wp:cNvGraphicFramePr>
+              <a:graphicFrameLocks xmlns:a="http://schemas.openxmlformats.org/drawingml/2006/main" noChangeAspect="1"/>
+            </wp:cNvGraphicFramePr>
+            <a:graphic xmlns:a="http://schemas.openxmlformats.org/drawingml/2006/main">
+              <a:graphicData uri="http://schemas.openxmlformats.org/drawingml/2006/picture">
+                <pic:pic xmlns:pic="http://schemas.openxmlformats.org/drawingml/2006/picture">
+                  <pic:nvPicPr>
+                    <pic:cNvPr id="771198746" name=""/>
+                    <pic:cNvPicPr/>
+                  </pic:nvPicPr>
+                  <pic:blipFill>
+                    <a:blip r:embed="rId34">
+                      <a:extLst>
+                        <a:ext uri="{28A0092B-C50C-407E-A947-70E740481C1C}">
+                          <a14:useLocalDpi xmlns:a14="http://schemas.microsoft.com/office/drawing/2010/main" val="0"/>
+                        </a:ext>
+                      </a:extLst>
+                    </a:blip>
+                    <a:stretch>
+                      <a:fillRect/>
+                    </a:stretch>
+                  </pic:blipFill>
+                  <pic:spPr>
+                    <a:xfrm>
+                      <a:off x="0" y="0"/>
+                      <a:ext cx="3741420" cy="3545840"/>
+                    </a:xfrm>
+                    <a:prstGeom prst="rect">
+                      <a:avLst/>
+                    </a:prstGeom>
+                  </pic:spPr>
+                </pic:pic>
+              </a:graphicData>
+            </a:graphic>
+            <wp14:sizeRelH relativeFrom="page">
+              <wp14:pctWidth>0</wp14:pctWidth>
+            </wp14:sizeRelH>
+            <wp14:sizeRelV relativeFrom="page">
+              <wp14:pctHeight>0</wp14:pctHeight>
+            </wp14:sizeRelV>
+          </wp:anchor>
+        </w:drawing>
+      </w:r>
+      <w:r>
+        <w:rPr>
+          <w:noProof/>
+        </w:rPr>
+        <w:drawing>
+          <wp:anchor distT="0" distB="0" distL="114300" distR="114300" simplePos="0" relativeHeight="251676672" behindDoc="0" locked="0" layoutInCell="1" allowOverlap="1" wp14:anchorId="078D2580" wp14:editId="3952B88F">
+            <wp:simplePos x="0" y="0"/>
+            <wp:positionH relativeFrom="margin">
+              <wp:align>left</wp:align>
+            </wp:positionH>
+            <wp:positionV relativeFrom="paragraph">
+              <wp:posOffset>4266565</wp:posOffset>
+            </wp:positionV>
+            <wp:extent cx="5323205" cy="1333500"/>
+            <wp:effectExtent l="0" t="0" r="0" b="0"/>
+            <wp:wrapSquare wrapText="bothSides"/>
+            <wp:docPr id="2" name="Imagen 2"/>
+            <wp:cNvGraphicFramePr>
+              <a:graphicFrameLocks xmlns:a="http://schemas.openxmlformats.org/drawingml/2006/main" noChangeAspect="1"/>
+            </wp:cNvGraphicFramePr>
+            <a:graphic xmlns:a="http://schemas.openxmlformats.org/drawingml/2006/main">
+              <a:graphicData uri="http://schemas.openxmlformats.org/drawingml/2006/picture">
+                <pic:pic xmlns:pic="http://schemas.openxmlformats.org/drawingml/2006/picture">
+                  <pic:nvPicPr>
+                    <pic:cNvPr id="0" name="Picture 1"/>
+                    <pic:cNvPicPr>
+                      <a:picLocks noChangeAspect="1" noChangeArrowheads="1"/>
+                    </pic:cNvPicPr>
+                  </pic:nvPicPr>
+                  <pic:blipFill rotWithShape="1">
+                    <a:blip r:embed="rId35" cstate="print">
+                      <a:extLst>
+                        <a:ext uri="{28A0092B-C50C-407E-A947-70E740481C1C}">
+                          <a14:useLocalDpi xmlns:a14="http://schemas.microsoft.com/office/drawing/2010/main" val="0"/>
+                        </a:ext>
+                      </a:extLst>
+                    </a:blip>
+                    <a:srcRect t="58333"/>
+                    <a:stretch/>
+                  </pic:blipFill>
+                  <pic:spPr bwMode="auto">
+                    <a:xfrm>
+                      <a:off x="0" y="0"/>
+                      <a:ext cx="5323205" cy="1333500"/>
+                    </a:xfrm>
+                    <a:prstGeom prst="rect">
+                      <a:avLst/>
+                    </a:prstGeom>
+                    <a:noFill/>
+                    <a:ln>
+                      <a:noFill/>
+                    </a:ln>
+                    <a:extLst>
+                      <a:ext uri="{53640926-AAD7-44D8-BBD7-CCE9431645EC}">
+                        <a14:shadowObscured xmlns:a14="http://schemas.microsoft.com/office/drawing/2010/main"/>
+                      </a:ext>
+                    </a:extLst>
+                  </pic:spPr>
+                </pic:pic>
+              </a:graphicData>
+            </a:graphic>
+            <wp14:sizeRelH relativeFrom="page">
+              <wp14:pctWidth>0</wp14:pctWidth>
+            </wp14:sizeRelH>
+            <wp14:sizeRelV relativeFrom="page">
+              <wp14:pctHeight>0</wp14:pctHeight>
+            </wp14:sizeRelV>
+          </wp:anchor>
+        </w:drawing>
+      </w:r>
+      <w:r>
+        <w:rPr>
+          <w:b/>
+          <w:bCs/>
+          <w:lang w:val="es-MX"/>
+        </w:rPr>
+        <w:t>Resultado de la implementación del table input</w:t>
+      </w:r>
+    </w:p>
     <w:sectPr>
       <w:pgSz w:w="12240" w:h="15840"/>
       <w:pgMar w:top="1417" w:right="1701" w:bottom="1417" w:left="1701" w:header="708" w:footer="708" w:gutter="0"/>
@@ -3590,8 +4499,58 @@
 </w:document>
 </file>
 
+<file path=word/endnotes.xml><?xml version="1.0" encoding="utf-8"?>
+<w:endnotes xmlns:wpc="http://schemas.microsoft.com/office/word/2010/wordprocessingCanvas" xmlns:cx="http://schemas.microsoft.com/office/drawing/2014/chartex" xmlns:cx1="http://schemas.microsoft.com/office/drawing/2015/9/8/chartex" xmlns:cx2="http://schemas.microsoft.com/office/drawing/2015/10/21/chartex" xmlns:cx3="http://schemas.microsoft.com/office/drawing/2016/5/9/chartex" xmlns:cx4="http://schemas.microsoft.com/office/drawing/2016/5/10/chartex" xmlns:cx5="http://schemas.microsoft.com/office/drawing/2016/5/11/chartex" xmlns:cx6="http://schemas.microsoft.com/office/drawing/2016/5/12/chartex" xmlns:cx7="http://schemas.microsoft.com/office/drawing/2016/5/13/chartex" xmlns:cx8="http://schemas.microsoft.com/office/drawing/2016/5/14/chartex" xmlns:mc="http://schemas.openxmlformats.org/markup-compatibility/2006" xmlns:aink="http://schemas.microsoft.com/office/drawing/2016/ink" xmlns:am3d="http://schemas.microsoft.com/office/drawing/2017/model3d" xmlns:o="urn:schemas-microsoft-com:office:office" xmlns:oel="http://schemas.microsoft.com/office/2019/extlst" xmlns:r="http://schemas.openxmlformats.org/officeDocument/2006/relationships" xmlns:m="http://schemas.openxmlformats.org/officeDocument/2006/math" xmlns:v="urn:schemas-microsoft-com:vml" xmlns:wp14="http://schemas.microsoft.com/office/word/2010/wordprocessingDrawing" xmlns:wp="http://schemas.openxmlformats.org/drawingml/2006/wordprocessingDrawing" xmlns:w10="urn:schemas-microsoft-com:office:word" xmlns:w="http://schemas.openxmlformats.org/wordprocessingml/2006/main" xmlns:w14="http://schemas.microsoft.com/office/word/2010/wordml" xmlns:w15="http://schemas.microsoft.com/office/word/2012/wordml" xmlns:w16cex="http://schemas.microsoft.com/office/word/2018/wordml/cex" xmlns:w16cid="http://schemas.microsoft.com/office/word/2016/wordml/cid" xmlns:w16="http://schemas.microsoft.com/office/word/2018/wordml" xmlns:w16du="http://schemas.microsoft.com/office/word/2023/wordml/word16du" xmlns:w16sdtdh="http://schemas.microsoft.com/office/word/2020/wordml/sdtdatahash" xmlns:w16se="http://schemas.microsoft.com/office/word/2015/wordml/symex" xmlns:wpg="http://schemas.microsoft.com/office/word/2010/wordprocessingGroup" xmlns:wpi="http://schemas.microsoft.com/office/word/2010/wordprocessingInk" xmlns:wne="http://schemas.microsoft.com/office/word/2006/wordml" xmlns:wps="http://schemas.microsoft.com/office/word/2010/wordprocessingShape" mc:Ignorable="w14 w15 w16se w16cid w16 w16cex w16sdtdh w16du wp14">
+  <w:endnote w:type="separator" w:id="-1">
+    <w:p>
+      <w:pPr>
+        <w:spacing w:after="0" w:line="240" w:lineRule="auto"/>
+      </w:pPr>
+      <w:r>
+        <w:separator/>
+      </w:r>
+    </w:p>
+  </w:endnote>
+  <w:endnote w:type="continuationSeparator" w:id="0">
+    <w:p>
+      <w:pPr>
+        <w:spacing w:after="0" w:line="240" w:lineRule="auto"/>
+      </w:pPr>
+      <w:r>
+        <w:continuationSeparator/>
+      </w:r>
+    </w:p>
+  </w:endnote>
+</w:endnotes>
+</file>
+
+<file path=word/footnotes.xml><?xml version="1.0" encoding="utf-8"?>
+<w:footnotes xmlns:wpc="http://schemas.microsoft.com/office/word/2010/wordprocessingCanvas" xmlns:cx="http://schemas.microsoft.com/office/drawing/2014/chartex" xmlns:cx1="http://schemas.microsoft.com/office/drawing/2015/9/8/chartex" xmlns:cx2="http://schemas.microsoft.com/office/drawing/2015/10/21/chartex" xmlns:cx3="http://schemas.microsoft.com/office/drawing/2016/5/9/chartex" xmlns:cx4="http://schemas.microsoft.com/office/drawing/2016/5/10/chartex" xmlns:cx5="http://schemas.microsoft.com/office/drawing/2016/5/11/chartex" xmlns:cx6="http://schemas.microsoft.com/office/drawing/2016/5/12/chartex" xmlns:cx7="http://schemas.microsoft.com/office/drawing/2016/5/13/chartex" xmlns:cx8="http://schemas.microsoft.com/office/drawing/2016/5/14/chartex" xmlns:mc="http://schemas.openxmlformats.org/markup-compatibility/2006" xmlns:aink="http://schemas.microsoft.com/office/drawing/2016/ink" xmlns:am3d="http://schemas.microsoft.com/office/drawing/2017/model3d" xmlns:o="urn:schemas-microsoft-com:office:office" xmlns:oel="http://schemas.microsoft.com/office/2019/extlst" xmlns:r="http://schemas.openxmlformats.org/officeDocument/2006/relationships" xmlns:m="http://schemas.openxmlformats.org/officeDocument/2006/math" xmlns:v="urn:schemas-microsoft-com:vml" xmlns:wp14="http://schemas.microsoft.com/office/word/2010/wordprocessingDrawing" xmlns:wp="http://schemas.openxmlformats.org/drawingml/2006/wordprocessingDrawing" xmlns:w10="urn:schemas-microsoft-com:office:word" xmlns:w="http://schemas.openxmlformats.org/wordprocessingml/2006/main" xmlns:w14="http://schemas.microsoft.com/office/word/2010/wordml" xmlns:w15="http://schemas.microsoft.com/office/word/2012/wordml" xmlns:w16cex="http://schemas.microsoft.com/office/word/2018/wordml/cex" xmlns:w16cid="http://schemas.microsoft.com/office/word/2016/wordml/cid" xmlns:w16="http://schemas.microsoft.com/office/word/2018/wordml" xmlns:w16du="http://schemas.microsoft.com/office/word/2023/wordml/word16du" xmlns:w16sdtdh="http://schemas.microsoft.com/office/word/2020/wordml/sdtdatahash" xmlns:w16se="http://schemas.microsoft.com/office/word/2015/wordml/symex" xmlns:wpg="http://schemas.microsoft.com/office/word/2010/wordprocessingGroup" xmlns:wpi="http://schemas.microsoft.com/office/word/2010/wordprocessingInk" xmlns:wne="http://schemas.microsoft.com/office/word/2006/wordml" xmlns:wps="http://schemas.microsoft.com/office/word/2010/wordprocessingShape" mc:Ignorable="w14 w15 w16se w16cid w16 w16cex w16sdtdh w16du wp14">
+  <w:footnote w:type="separator" w:id="-1">
+    <w:p>
+      <w:pPr>
+        <w:spacing w:after="0" w:line="240" w:lineRule="auto"/>
+      </w:pPr>
+      <w:r>
+        <w:separator/>
+      </w:r>
+    </w:p>
+  </w:footnote>
+  <w:footnote w:type="continuationSeparator" w:id="0">
+    <w:p>
+      <w:pPr>
+        <w:spacing w:after="0" w:line="240" w:lineRule="auto"/>
+      </w:pPr>
+      <w:r>
+        <w:continuationSeparator/>
+      </w:r>
+    </w:p>
+  </w:footnote>
+</w:footnotes>
+</file>
+
 <file path=word/numbering.xml><?xml version="1.0" encoding="utf-8"?>
-<w:numbering xmlns:wpc="http://schemas.microsoft.com/office/word/2010/wordprocessingCanvas" xmlns:cx="http://schemas.microsoft.com/office/drawing/2014/chartex" xmlns:cx1="http://schemas.microsoft.com/office/drawing/2015/9/8/chartex" xmlns:cx2="http://schemas.microsoft.com/office/drawing/2015/10/21/chartex" xmlns:cx3="http://schemas.microsoft.com/office/drawing/2016/5/9/chartex" xmlns:cx4="http://schemas.microsoft.com/office/drawing/2016/5/10/chartex" xmlns:cx5="http://schemas.microsoft.com/office/drawing/2016/5/11/chartex" xmlns:cx6="http://schemas.microsoft.com/office/drawing/2016/5/12/chartex" xmlns:cx7="http://schemas.microsoft.com/office/drawing/2016/5/13/chartex" xmlns:cx8="http://schemas.microsoft.com/office/drawing/2016/5/14/chartex" xmlns:mc="http://schemas.openxmlformats.org/markup-compatibility/2006" xmlns:aink="http://schemas.microsoft.com/office/drawing/2016/ink" xmlns:am3d="http://schemas.microsoft.com/office/drawing/2017/model3d" xmlns:o="urn:schemas-microsoft-com:office:office" xmlns:r="http://schemas.openxmlformats.org/officeDocument/2006/relationships" xmlns:m="http://schemas.openxmlformats.org/officeDocument/2006/math" xmlns:v="urn:schemas-microsoft-com:vml" xmlns:wp14="http://schemas.microsoft.com/office/word/2010/wordprocessingDrawing" xmlns:wp="http://schemas.openxmlformats.org/drawingml/2006/wordprocessingDrawing" xmlns:w10="urn:schemas-microsoft-com:office:word" xmlns:w="http://schemas.openxmlformats.org/wordprocessingml/2006/main" xmlns:w14="http://schemas.microsoft.com/office/word/2010/wordml" xmlns:w15="http://schemas.microsoft.com/office/word/2012/wordml" xmlns:w16cid="http://schemas.microsoft.com/office/word/2016/wordml/cid" xmlns:w16se="http://schemas.microsoft.com/office/word/2015/wordml/symex" xmlns:wpg="http://schemas.microsoft.com/office/word/2010/wordprocessingGroup" xmlns:wpi="http://schemas.microsoft.com/office/word/2010/wordprocessingInk" xmlns:wne="http://schemas.microsoft.com/office/word/2006/wordml" xmlns:wps="http://schemas.microsoft.com/office/word/2010/wordprocessingShape" mc:Ignorable="w14 w15 w16se w16cid wp14">
+<w:numbering xmlns:wpc="http://schemas.microsoft.com/office/word/2010/wordprocessingCanvas" xmlns:cx="http://schemas.microsoft.com/office/drawing/2014/chartex" xmlns:cx1="http://schemas.microsoft.com/office/drawing/2015/9/8/chartex" xmlns:cx2="http://schemas.microsoft.com/office/drawing/2015/10/21/chartex" xmlns:cx3="http://schemas.microsoft.com/office/drawing/2016/5/9/chartex" xmlns:cx4="http://schemas.microsoft.com/office/drawing/2016/5/10/chartex" xmlns:cx5="http://schemas.microsoft.com/office/drawing/2016/5/11/chartex" xmlns:cx6="http://schemas.microsoft.com/office/drawing/2016/5/12/chartex" xmlns:cx7="http://schemas.microsoft.com/office/drawing/2016/5/13/chartex" xmlns:cx8="http://schemas.microsoft.com/office/drawing/2016/5/14/chartex" xmlns:mc="http://schemas.openxmlformats.org/markup-compatibility/2006" xmlns:aink="http://schemas.microsoft.com/office/drawing/2016/ink" xmlns:am3d="http://schemas.microsoft.com/office/drawing/2017/model3d" xmlns:o="urn:schemas-microsoft-com:office:office" xmlns:oel="http://schemas.microsoft.com/office/2019/extlst" xmlns:r="http://schemas.openxmlformats.org/officeDocument/2006/relationships" xmlns:m="http://schemas.openxmlformats.org/officeDocument/2006/math" xmlns:v="urn:schemas-microsoft-com:vml" xmlns:wp14="http://schemas.microsoft.com/office/word/2010/wordprocessingDrawing" xmlns:wp="http://schemas.openxmlformats.org/drawingml/2006/wordprocessingDrawing" xmlns:w10="urn:schemas-microsoft-com:office:word" xmlns:w="http://schemas.openxmlformats.org/wordprocessingml/2006/main" xmlns:w14="http://schemas.microsoft.com/office/word/2010/wordml" xmlns:w15="http://schemas.microsoft.com/office/word/2012/wordml" xmlns:w16cex="http://schemas.microsoft.com/office/word/2018/wordml/cex" xmlns:w16cid="http://schemas.microsoft.com/office/word/2016/wordml/cid" xmlns:w16="http://schemas.microsoft.com/office/word/2018/wordml" xmlns:w16du="http://schemas.microsoft.com/office/word/2023/wordml/word16du" xmlns:w16sdtdh="http://schemas.microsoft.com/office/word/2020/wordml/sdtdatahash" xmlns:w16se="http://schemas.microsoft.com/office/word/2015/wordml/symex" xmlns:wpg="http://schemas.microsoft.com/office/word/2010/wordprocessingGroup" xmlns:wpi="http://schemas.microsoft.com/office/word/2010/wordprocessingInk" xmlns:wne="http://schemas.microsoft.com/office/word/2006/wordml" xmlns:wps="http://schemas.microsoft.com/office/word/2010/wordprocessingShape" mc:Ignorable="w14 w15 w16se w16cid w16 w16cex w16sdtdh w16du wp14">
   <w:abstractNum w:abstractNumId="0" w15:restartNumberingAfterBreak="0">
     <w:nsid w:val="6B4E53AC"/>
     <w:multiLevelType w:val="hybridMultilevel"/>
@@ -3770,17 +4729,17 @@
       </w:pPr>
     </w:lvl>
   </w:abstractNum>
-  <w:num w:numId="1">
+  <w:num w:numId="1" w16cid:durableId="1148092400">
     <w:abstractNumId w:val="0"/>
   </w:num>
-  <w:num w:numId="2">
+  <w:num w:numId="2" w16cid:durableId="376515158">
     <w:abstractNumId w:val="1"/>
   </w:num>
 </w:numbering>
 </file>
 
 <file path=word/styles.xml><?xml version="1.0" encoding="utf-8"?>
-<w:styles xmlns:mc="http://schemas.openxmlformats.org/markup-compatibility/2006" xmlns:r="http://schemas.openxmlformats.org/officeDocument/2006/relationships" xmlns:w="http://schemas.openxmlformats.org/wordprocessingml/2006/main" xmlns:w14="http://schemas.microsoft.com/office/word/2010/wordml" xmlns:w15="http://schemas.microsoft.com/office/word/2012/wordml" xmlns:w16cid="http://schemas.microsoft.com/office/word/2016/wordml/cid" xmlns:w16se="http://schemas.microsoft.com/office/word/2015/wordml/symex" mc:Ignorable="w14 w15 w16se w16cid">
+<w:styles xmlns:mc="http://schemas.openxmlformats.org/markup-compatibility/2006" xmlns:r="http://schemas.openxmlformats.org/officeDocument/2006/relationships" xmlns:w="http://schemas.openxmlformats.org/wordprocessingml/2006/main" xmlns:w14="http://schemas.microsoft.com/office/word/2010/wordml" xmlns:w15="http://schemas.microsoft.com/office/word/2012/wordml" xmlns:w16cex="http://schemas.microsoft.com/office/word/2018/wordml/cex" xmlns:w16cid="http://schemas.microsoft.com/office/word/2016/wordml/cid" xmlns:w16="http://schemas.microsoft.com/office/word/2018/wordml" xmlns:w16du="http://schemas.microsoft.com/office/word/2023/wordml/word16du" xmlns:w16sdtdh="http://schemas.microsoft.com/office/word/2020/wordml/sdtdatahash" xmlns:w16se="http://schemas.microsoft.com/office/word/2015/wordml/symex" mc:Ignorable="w14 w15 w16se w16cid w16 w16cex w16sdtdh w16du">
   <w:docDefaults>
     <w:rPrDefault>
       <w:rPr>
@@ -3796,7 +4755,7 @@
       </w:pPr>
     </w:pPrDefault>
   </w:docDefaults>
-  <w:latentStyles w:defLockedState="0" w:defUIPriority="99" w:defSemiHidden="0" w:defUnhideWhenUsed="0" w:defQFormat="0" w:count="375">
+  <w:latentStyles w:defLockedState="0" w:defUIPriority="99" w:defSemiHidden="0" w:defUnhideWhenUsed="0" w:defQFormat="0" w:count="376">
     <w:lsdException w:name="Normal" w:uiPriority="0" w:qFormat="1"/>
     <w:lsdException w:name="heading 1" w:uiPriority="9" w:qFormat="1"/>
     <w:lsdException w:name="heading 2" w:semiHidden="1" w:uiPriority="9" w:unhideWhenUsed="1" w:qFormat="1"/>
@@ -4172,6 +5131,7 @@
     <w:lsdException w:name="Smart Hyperlink" w:semiHidden="1" w:unhideWhenUsed="1"/>
     <w:lsdException w:name="Hashtag" w:semiHidden="1" w:unhideWhenUsed="1"/>
     <w:lsdException w:name="Unresolved Mention" w:semiHidden="1" w:unhideWhenUsed="1"/>
+    <w:lsdException w:name="Smart Link" w:semiHidden="1" w:unhideWhenUsed="1"/>
   </w:latentStyles>
   <w:style w:type="paragraph" w:default="1" w:styleId="Normal">
     <w:name w:val="Normal"/>
@@ -4214,6 +5174,50 @@
       <w:ind w:left="720"/>
       <w:contextualSpacing/>
     </w:pPr>
+  </w:style>
+  <w:style w:type="paragraph" w:styleId="Encabezado">
+    <w:name w:val="header"/>
+    <w:basedOn w:val="Normal"/>
+    <w:link w:val="EncabezadoCar"/>
+    <w:uiPriority w:val="99"/>
+    <w:unhideWhenUsed/>
+    <w:rsid w:val="00C958B4"/>
+    <w:pPr>
+      <w:tabs>
+        <w:tab w:val="center" w:pos="4252"/>
+        <w:tab w:val="right" w:pos="8504"/>
+      </w:tabs>
+      <w:spacing w:after="0" w:line="240" w:lineRule="auto"/>
+    </w:pPr>
+  </w:style>
+  <w:style w:type="character" w:customStyle="1" w:styleId="EncabezadoCar">
+    <w:name w:val="Encabezado Car"/>
+    <w:basedOn w:val="Fuentedeprrafopredeter"/>
+    <w:link w:val="Encabezado"/>
+    <w:uiPriority w:val="99"/>
+    <w:rsid w:val="00C958B4"/>
+  </w:style>
+  <w:style w:type="paragraph" w:styleId="Piedepgina">
+    <w:name w:val="footer"/>
+    <w:basedOn w:val="Normal"/>
+    <w:link w:val="PiedepginaCar"/>
+    <w:uiPriority w:val="99"/>
+    <w:unhideWhenUsed/>
+    <w:rsid w:val="00C958B4"/>
+    <w:pPr>
+      <w:tabs>
+        <w:tab w:val="center" w:pos="4252"/>
+        <w:tab w:val="right" w:pos="8504"/>
+      </w:tabs>
+      <w:spacing w:after="0" w:line="240" w:lineRule="auto"/>
+    </w:pPr>
+  </w:style>
+  <w:style w:type="character" w:customStyle="1" w:styleId="PiedepginaCar">
+    <w:name w:val="Pie de página Car"/>
+    <w:basedOn w:val="Fuentedeprrafopredeter"/>
+    <w:link w:val="Piedepgina"/>
+    <w:uiPriority w:val="99"/>
+    <w:rsid w:val="00C958B4"/>
   </w:style>
 </w:styles>
 </file>

</xml_diff>